<commit_message>
ADD: New Documentation & new Scrum
Added new documentation Github file & new scrum meeting
</commit_message>
<xml_diff>
--- a/Documents/Milestone 3/Design Document/Design Document.docx
+++ b/Documents/Milestone 3/Design Document/Design Document.docx
@@ -8,6 +8,8 @@
           <w:lang w:val="nl-NL"/>
         </w:rPr>
       </w:pPr>
+      <w:bookmarkStart w:id="0" w:name="_Hlk62132868"/>
+      <w:bookmarkEnd w:id="0"/>
     </w:p>
     <w:p>
       <w:pPr>
@@ -272,7 +274,7 @@
     </w:p>
     <w:p>
       <w:pPr>
-        <w:pStyle w:val="Heading2"/>
+        <w:pStyle w:val="Kop2"/>
       </w:pPr>
       <w:r>
         <w:lastRenderedPageBreak/>
@@ -304,7 +306,18 @@
             <w:szCs w:val="24"/>
             <w:u w:val="none"/>
           </w:rPr>
-          <w:t xml:space="preserve">Probleemstelling </w:t>
+          <w:t>Inspiratie</w:t>
+        </w:r>
+        <w:r>
+          <w:rPr>
+            <w:rStyle w:val="Hyperlink"/>
+            <w:rFonts w:cstheme="minorHAnsi"/>
+            <w:color w:val="auto"/>
+            <w:sz w:val="24"/>
+            <w:szCs w:val="24"/>
+            <w:u w:val="none"/>
+          </w:rPr>
+          <w:t xml:space="preserve"> </w:t>
         </w:r>
         <w:r>
           <w:rPr>
@@ -336,6 +349,7 @@
         </w:rPr>
       </w:pPr>
       <w:hyperlink w:anchor="_Doelgroep" w:history="1">
+        <w:proofErr w:type="spellStart"/>
         <w:r>
           <w:rPr>
             <w:rStyle w:val="Hyperlink"/>
@@ -345,7 +359,67 @@
             <w:szCs w:val="24"/>
             <w:u w:val="none"/>
           </w:rPr>
-          <w:t>Doelgroep</w:t>
+          <w:t>Icons</w:t>
+        </w:r>
+        <w:proofErr w:type="spellEnd"/>
+        <w:r>
+          <w:rPr>
+            <w:rStyle w:val="Hyperlink"/>
+            <w:rFonts w:cstheme="minorHAnsi"/>
+            <w:color w:val="auto"/>
+            <w:sz w:val="24"/>
+            <w:szCs w:val="24"/>
+            <w:u w:val="none"/>
+          </w:rPr>
+          <w:tab/>
+        </w:r>
+        <w:r>
+          <w:rPr>
+            <w:rStyle w:val="Hyperlink"/>
+            <w:rFonts w:cstheme="minorHAnsi"/>
+            <w:color w:val="auto"/>
+            <w:sz w:val="24"/>
+            <w:szCs w:val="24"/>
+            <w:u w:val="none"/>
+          </w:rPr>
+          <w:t>6</w:t>
+        </w:r>
+      </w:hyperlink>
+      <w:r>
+        <w:rPr>
+          <w:rFonts w:cstheme="minorHAnsi"/>
+          <w:sz w:val="24"/>
+          <w:szCs w:val="24"/>
+        </w:rPr>
+        <w:t xml:space="preserve"> </w:t>
+      </w:r>
+    </w:p>
+    <w:p>
+      <w:pPr>
+        <w:tabs>
+          <w:tab w:val="right" w:leader="dot" w:pos="8364"/>
+        </w:tabs>
+        <w:autoSpaceDE w:val="0"/>
+        <w:autoSpaceDN w:val="0"/>
+        <w:adjustRightInd w:val="0"/>
+        <w:jc w:val="both"/>
+        <w:rPr>
+          <w:rFonts w:cstheme="minorHAnsi"/>
+          <w:sz w:val="24"/>
+          <w:szCs w:val="24"/>
+        </w:rPr>
+      </w:pPr>
+      <w:hyperlink w:anchor="_Concurrentie_Analyse" w:history="1">
+        <w:r>
+          <w:rPr>
+            <w:rStyle w:val="Hyperlink"/>
+            <w:rFonts w:cstheme="minorHAnsi"/>
+            <w:color w:val="auto"/>
+            <w:sz w:val="24"/>
+            <w:szCs w:val="24"/>
+            <w:u w:val="none"/>
+          </w:rPr>
+          <w:t>Kleurenpalet</w:t>
         </w:r>
         <w:r>
           <w:rPr>
@@ -357,36 +431,7 @@
             <w:u w:val="none"/>
           </w:rPr>
           <w:tab/>
-          <w:t>3</w:t>
         </w:r>
-      </w:hyperlink>
-      <w:r>
-        <w:rPr>
-          <w:rFonts w:cstheme="minorHAnsi"/>
-          <w:sz w:val="24"/>
-          <w:szCs w:val="24"/>
-        </w:rPr>
-        <w:t xml:space="preserve"> </w:t>
-      </w:r>
-    </w:p>
-    <w:p>
-      <w:pPr>
-        <w:tabs>
-          <w:tab w:val="right" w:leader="dot" w:pos="8364"/>
-        </w:tabs>
-        <w:autoSpaceDE w:val="0"/>
-        <w:autoSpaceDN w:val="0"/>
-        <w:adjustRightInd w:val="0"/>
-        <w:jc w:val="both"/>
-        <w:rPr>
-          <w:rFonts w:cstheme="minorHAnsi"/>
-          <w:sz w:val="24"/>
-          <w:szCs w:val="24"/>
-          <w:lang w:val="en-US"/>
-        </w:rPr>
-      </w:pPr>
-      <w:hyperlink w:anchor="_Concurrentie_Analyse" w:history="1">
-        <w:proofErr w:type="spellStart"/>
         <w:r>
           <w:rPr>
             <w:rStyle w:val="Hyperlink"/>
@@ -395,49 +440,8 @@
             <w:sz w:val="24"/>
             <w:szCs w:val="24"/>
             <w:u w:val="none"/>
-            <w:lang w:val="en-US"/>
           </w:rPr>
-          <w:t>Concurrentie</w:t>
-        </w:r>
-        <w:proofErr w:type="spellEnd"/>
-        <w:r>
-          <w:rPr>
-            <w:rStyle w:val="Hyperlink"/>
-            <w:rFonts w:cstheme="minorHAnsi"/>
-            <w:color w:val="auto"/>
-            <w:sz w:val="24"/>
-            <w:szCs w:val="24"/>
-            <w:u w:val="none"/>
-            <w:lang w:val="en-US"/>
-          </w:rPr>
-          <w:t xml:space="preserve"> </w:t>
-        </w:r>
-        <w:proofErr w:type="spellStart"/>
-        <w:r>
-          <w:rPr>
-            <w:rStyle w:val="Hyperlink"/>
-            <w:rFonts w:cstheme="minorHAnsi"/>
-            <w:color w:val="auto"/>
-            <w:sz w:val="24"/>
-            <w:szCs w:val="24"/>
-            <w:u w:val="none"/>
-            <w:lang w:val="en-US"/>
-          </w:rPr>
-          <w:t>Analyse</w:t>
-        </w:r>
-        <w:proofErr w:type="spellEnd"/>
-        <w:r>
-          <w:rPr>
-            <w:rStyle w:val="Hyperlink"/>
-            <w:rFonts w:cstheme="minorHAnsi"/>
-            <w:color w:val="auto"/>
-            <w:sz w:val="24"/>
-            <w:szCs w:val="24"/>
-            <w:u w:val="none"/>
-            <w:lang w:val="en-US"/>
-          </w:rPr>
-          <w:tab/>
-          <w:t>3</w:t>
+          <w:t>7</w:t>
         </w:r>
       </w:hyperlink>
     </w:p>
@@ -454,7 +458,6 @@
           <w:rFonts w:cstheme="minorHAnsi"/>
           <w:sz w:val="24"/>
           <w:szCs w:val="24"/>
-          <w:lang w:val="en-US"/>
         </w:rPr>
       </w:pPr>
       <w:hyperlink w:anchor="_MVP" w:history="1">
@@ -466,9 +469,8 @@
             <w:sz w:val="24"/>
             <w:szCs w:val="24"/>
             <w:u w:val="none"/>
-            <w:lang w:val="en-US"/>
           </w:rPr>
-          <w:t>MVP</w:t>
+          <w:t>Lettertype</w:t>
         </w:r>
         <w:r>
           <w:rPr>
@@ -478,41 +480,8 @@
             <w:sz w:val="24"/>
             <w:szCs w:val="24"/>
             <w:u w:val="none"/>
-            <w:lang w:val="en-US"/>
           </w:rPr>
           <w:tab/>
-          <w:t>5</w:t>
-        </w:r>
-      </w:hyperlink>
-    </w:p>
-    <w:p>
-      <w:pPr>
-        <w:tabs>
-          <w:tab w:val="right" w:leader="dot" w:pos="8364"/>
-        </w:tabs>
-        <w:autoSpaceDE w:val="0"/>
-        <w:autoSpaceDN w:val="0"/>
-        <w:adjustRightInd w:val="0"/>
-        <w:jc w:val="both"/>
-        <w:rPr>
-          <w:rFonts w:cstheme="minorHAnsi"/>
-          <w:sz w:val="24"/>
-          <w:szCs w:val="24"/>
-          <w:lang w:val="en-US"/>
-        </w:rPr>
-      </w:pPr>
-      <w:hyperlink w:anchor="_Flows" w:history="1">
-        <w:r>
-          <w:rPr>
-            <w:rStyle w:val="Hyperlink"/>
-            <w:rFonts w:cstheme="minorHAnsi"/>
-            <w:color w:val="auto"/>
-            <w:sz w:val="24"/>
-            <w:szCs w:val="24"/>
-            <w:u w:val="none"/>
-            <w:lang w:val="en-US"/>
-          </w:rPr>
-          <w:t>Flows</w:t>
         </w:r>
         <w:r>
           <w:rPr>
@@ -522,197 +491,37 @@
             <w:sz w:val="24"/>
             <w:szCs w:val="24"/>
             <w:u w:val="none"/>
-            <w:lang w:val="en-US"/>
           </w:rPr>
-          <w:tab/>
-          <w:t>5</w:t>
+          <w:t>7</w:t>
         </w:r>
       </w:hyperlink>
     </w:p>
     <w:p>
       <w:pPr>
-        <w:tabs>
-          <w:tab w:val="right" w:leader="dot" w:pos="8364"/>
-        </w:tabs>
-        <w:rPr>
-          <w:sz w:val="24"/>
-          <w:szCs w:val="24"/>
-          <w:lang w:val="en-US"/>
-        </w:rPr>
-      </w:pPr>
-      <w:hyperlink w:anchor="_Wireframes" w:history="1">
-        <w:r>
-          <w:rPr>
-            <w:rStyle w:val="Hyperlink"/>
-            <w:color w:val="auto"/>
-            <w:sz w:val="24"/>
-            <w:szCs w:val="24"/>
-            <w:u w:val="none"/>
-            <w:lang w:val="en-US"/>
-          </w:rPr>
-          <w:t xml:space="preserve">Wireframes </w:t>
-        </w:r>
-        <w:r>
-          <w:rPr>
-            <w:rStyle w:val="Hyperlink"/>
-            <w:color w:val="auto"/>
-            <w:sz w:val="24"/>
-            <w:szCs w:val="24"/>
-            <w:u w:val="none"/>
-            <w:lang w:val="en-US"/>
-          </w:rPr>
-          <w:tab/>
-          <w:t>6</w:t>
-        </w:r>
-      </w:hyperlink>
-    </w:p>
-    <w:p>
-      <w:pPr>
-        <w:tabs>
-          <w:tab w:val="right" w:leader="dot" w:pos="8364"/>
-        </w:tabs>
-        <w:rPr>
-          <w:sz w:val="24"/>
-          <w:szCs w:val="24"/>
-          <w:lang w:val="en-US"/>
-        </w:rPr>
-      </w:pPr>
-      <w:hyperlink w:anchor="_Prototype" w:history="1">
-        <w:r>
-          <w:rPr>
-            <w:rStyle w:val="Hyperlink"/>
-            <w:color w:val="auto"/>
-            <w:sz w:val="24"/>
-            <w:szCs w:val="24"/>
-            <w:u w:val="none"/>
-            <w:lang w:val="en-US"/>
-          </w:rPr>
-          <w:t xml:space="preserve">Prototype </w:t>
-        </w:r>
-        <w:r>
-          <w:rPr>
-            <w:rStyle w:val="Hyperlink"/>
-            <w:color w:val="auto"/>
-            <w:sz w:val="24"/>
-            <w:szCs w:val="24"/>
-            <w:u w:val="none"/>
-            <w:lang w:val="en-US"/>
-          </w:rPr>
-          <w:tab/>
-          <w:t>8</w:t>
-        </w:r>
-      </w:hyperlink>
-    </w:p>
-    <w:p>
-      <w:pPr>
-        <w:tabs>
-          <w:tab w:val="right" w:leader="dot" w:pos="8364"/>
-        </w:tabs>
-        <w:rPr>
-          <w:sz w:val="24"/>
-          <w:szCs w:val="24"/>
-          <w:lang w:val="en-US"/>
-        </w:rPr>
-      </w:pPr>
-      <w:hyperlink w:anchor="_UX_Testing" w:history="1">
-        <w:r>
-          <w:rPr>
-            <w:rStyle w:val="Hyperlink"/>
-            <w:color w:val="auto"/>
-            <w:sz w:val="24"/>
-            <w:szCs w:val="24"/>
-            <w:u w:val="none"/>
-            <w:lang w:val="en-US"/>
-          </w:rPr>
-          <w:t xml:space="preserve">UX Testing </w:t>
-        </w:r>
-        <w:r>
-          <w:rPr>
-            <w:rStyle w:val="Hyperlink"/>
-            <w:color w:val="auto"/>
-            <w:sz w:val="24"/>
-            <w:szCs w:val="24"/>
-            <w:u w:val="none"/>
-            <w:lang w:val="en-US"/>
-          </w:rPr>
-          <w:tab/>
-          <w:t>10</w:t>
-        </w:r>
-      </w:hyperlink>
-    </w:p>
-    <w:p>
-      <w:pPr>
-        <w:tabs>
-          <w:tab w:val="right" w:leader="dot" w:pos="8364"/>
-        </w:tabs>
         <w:rPr>
           <w:rStyle w:val="Hyperlink"/>
           <w:color w:val="auto"/>
           <w:sz w:val="24"/>
           <w:szCs w:val="24"/>
           <w:u w:val="none"/>
-        </w:rPr>
-      </w:pPr>
-      <w:hyperlink w:anchor="_Feedback_Milestone_I" w:history="1">
-        <w:r>
-          <w:rPr>
-            <w:rStyle w:val="Hyperlink"/>
-            <w:color w:val="auto"/>
-            <w:sz w:val="24"/>
-            <w:szCs w:val="24"/>
-            <w:u w:val="none"/>
-            <w:lang w:val="en-US"/>
-          </w:rPr>
-          <w:t xml:space="preserve">Feedback Milestone I </w:t>
-        </w:r>
-        <w:r>
-          <w:rPr>
-            <w:rStyle w:val="Hyperlink"/>
-            <w:color w:val="auto"/>
-            <w:sz w:val="24"/>
-            <w:szCs w:val="24"/>
-            <w:u w:val="none"/>
-            <w:lang w:val="en-US"/>
-          </w:rPr>
-          <w:tab/>
-        </w:r>
-        <w:r>
-          <w:rPr>
-            <w:rStyle w:val="Hyperlink"/>
-            <w:color w:val="auto"/>
-            <w:sz w:val="24"/>
-            <w:szCs w:val="24"/>
-            <w:u w:val="none"/>
-            <w:lang w:val="en-US"/>
-          </w:rPr>
-          <w:t>11</w:t>
-        </w:r>
-      </w:hyperlink>
-    </w:p>
-    <w:p>
-      <w:pPr>
+          <w:lang w:val="en-US"/>
+        </w:rPr>
+      </w:pPr>
+      <w:r>
         <w:rPr>
           <w:rStyle w:val="Hyperlink"/>
           <w:color w:val="auto"/>
           <w:sz w:val="24"/>
           <w:szCs w:val="24"/>
           <w:u w:val="none"/>
-        </w:rPr>
-      </w:pPr>
-      <w:r>
-        <w:rPr>
-          <w:rStyle w:val="Hyperlink"/>
-          <w:color w:val="auto"/>
-          <w:sz w:val="24"/>
-          <w:szCs w:val="24"/>
-          <w:u w:val="none"/>
+          <w:lang w:val="en-US"/>
         </w:rPr>
         <w:br w:type="page"/>
       </w:r>
     </w:p>
     <w:p>
       <w:pPr>
-        <w:pStyle w:val="Heading2"/>
+        <w:pStyle w:val="Kop2"/>
         <w:rPr>
           <w:lang w:val="en-US"/>
         </w:rPr>
@@ -1378,7 +1187,7 @@
     </w:p>
     <w:p>
       <w:pPr>
-        <w:pStyle w:val="Heading2"/>
+        <w:pStyle w:val="Kop2"/>
         <w:rPr>
           <w:lang w:val="en-US"/>
         </w:rPr>
@@ -1390,344 +1199,444 @@
         <w:t>Icons</w:t>
       </w:r>
     </w:p>
-    <w:p/>
     <w:p>
       <w:pPr>
         <w:rPr>
           <w:lang w:val="en-US"/>
         </w:rPr>
       </w:pPr>
-      <w:r>
-        <w:rPr>
-          <w:noProof/>
+    </w:p>
+    <w:tbl>
+      <w:tblPr>
+        <w:tblStyle w:val="Tabelraster"/>
+        <w:tblW w:w="0" w:type="auto"/>
+        <w:jc w:val="center"/>
+        <w:tblLook w:val="04A0" w:firstRow="1" w:lastRow="0" w:firstColumn="1" w:lastColumn="0" w:noHBand="0" w:noVBand="1"/>
+      </w:tblPr>
+      <w:tblGrid>
+        <w:gridCol w:w="2829"/>
+        <w:gridCol w:w="2829"/>
+        <w:gridCol w:w="2830"/>
+      </w:tblGrid>
+      <w:tr>
+        <w:trPr>
+          <w:jc w:val="center"/>
+        </w:trPr>
+        <w:tc>
+          <w:tcPr>
+            <w:tcW w:w="2829" w:type="dxa"/>
+          </w:tcPr>
+          <w:p>
+            <w:pPr>
+              <w:jc w:val="center"/>
+              <w:rPr>
+                <w:lang w:val="en-US"/>
+              </w:rPr>
+            </w:pPr>
+            <w:r>
+              <w:rPr>
+                <w:noProof/>
+                <w:lang w:val="en-US"/>
+              </w:rPr>
+              <w:drawing>
+                <wp:inline distT="0" distB="0" distL="0" distR="0" wp14:anchorId="31509B94" wp14:editId="7C6D44EB">
+                  <wp:extent cx="641444" cy="641444"/>
+                  <wp:effectExtent l="0" t="0" r="6350" b="6350"/>
+                  <wp:docPr id="22" name="Picture 22"/>
+                  <wp:cNvGraphicFramePr>
+                    <a:graphicFrameLocks xmlns:a="http://schemas.openxmlformats.org/drawingml/2006/main" noChangeAspect="1"/>
+                  </wp:cNvGraphicFramePr>
+                  <a:graphic xmlns:a="http://schemas.openxmlformats.org/drawingml/2006/main">
+                    <a:graphicData uri="http://schemas.openxmlformats.org/drawingml/2006/picture">
+                      <pic:pic xmlns:pic="http://schemas.openxmlformats.org/drawingml/2006/picture">
+                        <pic:nvPicPr>
+                          <pic:cNvPr id="0" name="Picture 12"/>
+                          <pic:cNvPicPr>
+                            <a:picLocks noChangeAspect="1" noChangeArrowheads="1"/>
+                          </pic:cNvPicPr>
+                        </pic:nvPicPr>
+                        <pic:blipFill>
+                          <a:blip r:embed="rId25">
+                            <a:extLst>
+                              <a:ext uri="{28A0092B-C50C-407E-A947-70E740481C1C}">
+                                <a14:useLocalDpi xmlns:a14="http://schemas.microsoft.com/office/drawing/2010/main" val="0"/>
+                              </a:ext>
+                            </a:extLst>
+                          </a:blip>
+                          <a:srcRect/>
+                          <a:stretch>
+                            <a:fillRect/>
+                          </a:stretch>
+                        </pic:blipFill>
+                        <pic:spPr bwMode="auto">
+                          <a:xfrm>
+                            <a:off x="0" y="0"/>
+                            <a:ext cx="655164" cy="655164"/>
+                          </a:xfrm>
+                          <a:prstGeom prst="rect">
+                            <a:avLst/>
+                          </a:prstGeom>
+                          <a:noFill/>
+                          <a:ln>
+                            <a:noFill/>
+                          </a:ln>
+                        </pic:spPr>
+                      </pic:pic>
+                    </a:graphicData>
+                  </a:graphic>
+                </wp:inline>
+              </w:drawing>
+            </w:r>
+          </w:p>
+        </w:tc>
+        <w:tc>
+          <w:tcPr>
+            <w:tcW w:w="2829" w:type="dxa"/>
+          </w:tcPr>
+          <w:p>
+            <w:pPr>
+              <w:jc w:val="center"/>
+              <w:rPr>
+                <w:lang w:val="en-US"/>
+              </w:rPr>
+            </w:pPr>
+            <w:r>
+              <w:rPr>
+                <w:noProof/>
+                <w:lang w:val="en-US"/>
+              </w:rPr>
+              <w:drawing>
+                <wp:inline distT="0" distB="0" distL="0" distR="0" wp14:anchorId="3562C3A5" wp14:editId="28F85055">
+                  <wp:extent cx="1208002" cy="771896"/>
+                  <wp:effectExtent l="0" t="0" r="0" b="9525"/>
+                  <wp:docPr id="25" name="Picture 25"/>
+                  <wp:cNvGraphicFramePr>
+                    <a:graphicFrameLocks xmlns:a="http://schemas.openxmlformats.org/drawingml/2006/main" noChangeAspect="1"/>
+                  </wp:cNvGraphicFramePr>
+                  <a:graphic xmlns:a="http://schemas.openxmlformats.org/drawingml/2006/main">
+                    <a:graphicData uri="http://schemas.openxmlformats.org/drawingml/2006/picture">
+                      <pic:pic xmlns:pic="http://schemas.openxmlformats.org/drawingml/2006/picture">
+                        <pic:nvPicPr>
+                          <pic:cNvPr id="0" name="Picture 15"/>
+                          <pic:cNvPicPr>
+                            <a:picLocks noChangeAspect="1" noChangeArrowheads="1"/>
+                          </pic:cNvPicPr>
+                        </pic:nvPicPr>
+                        <pic:blipFill>
+                          <a:blip r:embed="rId26">
+                            <a:extLst>
+                              <a:ext uri="{28A0092B-C50C-407E-A947-70E740481C1C}">
+                                <a14:useLocalDpi xmlns:a14="http://schemas.microsoft.com/office/drawing/2010/main" val="0"/>
+                              </a:ext>
+                            </a:extLst>
+                          </a:blip>
+                          <a:srcRect/>
+                          <a:stretch>
+                            <a:fillRect/>
+                          </a:stretch>
+                        </pic:blipFill>
+                        <pic:spPr bwMode="auto">
+                          <a:xfrm>
+                            <a:off x="0" y="0"/>
+                            <a:ext cx="1245307" cy="795733"/>
+                          </a:xfrm>
+                          <a:prstGeom prst="rect">
+                            <a:avLst/>
+                          </a:prstGeom>
+                          <a:noFill/>
+                          <a:ln>
+                            <a:noFill/>
+                          </a:ln>
+                        </pic:spPr>
+                      </pic:pic>
+                    </a:graphicData>
+                  </a:graphic>
+                </wp:inline>
+              </w:drawing>
+            </w:r>
+          </w:p>
+        </w:tc>
+        <w:tc>
+          <w:tcPr>
+            <w:tcW w:w="2830" w:type="dxa"/>
+          </w:tcPr>
+          <w:p>
+            <w:pPr>
+              <w:jc w:val="center"/>
+              <w:rPr>
+                <w:lang w:val="en-US"/>
+              </w:rPr>
+            </w:pPr>
+            <w:r>
+              <w:rPr>
+                <w:noProof/>
+                <w:lang w:val="en-US"/>
+              </w:rPr>
+              <w:drawing>
+                <wp:inline distT="0" distB="0" distL="0" distR="0" wp14:anchorId="7D9EE8BF" wp14:editId="5453EDF5">
+                  <wp:extent cx="1045028" cy="1045028"/>
+                  <wp:effectExtent l="0" t="0" r="3175" b="3175"/>
+                  <wp:docPr id="26" name="Picture 26"/>
+                  <wp:cNvGraphicFramePr>
+                    <a:graphicFrameLocks xmlns:a="http://schemas.openxmlformats.org/drawingml/2006/main" noChangeAspect="1"/>
+                  </wp:cNvGraphicFramePr>
+                  <a:graphic xmlns:a="http://schemas.openxmlformats.org/drawingml/2006/main">
+                    <a:graphicData uri="http://schemas.openxmlformats.org/drawingml/2006/picture">
+                      <pic:pic xmlns:pic="http://schemas.openxmlformats.org/drawingml/2006/picture">
+                        <pic:nvPicPr>
+                          <pic:cNvPr id="0" name="Picture 16"/>
+                          <pic:cNvPicPr>
+                            <a:picLocks noChangeAspect="1" noChangeArrowheads="1"/>
+                          </pic:cNvPicPr>
+                        </pic:nvPicPr>
+                        <pic:blipFill>
+                          <a:blip r:embed="rId27">
+                            <a:extLst>
+                              <a:ext uri="{28A0092B-C50C-407E-A947-70E740481C1C}">
+                                <a14:useLocalDpi xmlns:a14="http://schemas.microsoft.com/office/drawing/2010/main" val="0"/>
+                              </a:ext>
+                            </a:extLst>
+                          </a:blip>
+                          <a:srcRect/>
+                          <a:stretch>
+                            <a:fillRect/>
+                          </a:stretch>
+                        </pic:blipFill>
+                        <pic:spPr bwMode="auto">
+                          <a:xfrm>
+                            <a:off x="0" y="0"/>
+                            <a:ext cx="1062069" cy="1062069"/>
+                          </a:xfrm>
+                          <a:prstGeom prst="rect">
+                            <a:avLst/>
+                          </a:prstGeom>
+                          <a:noFill/>
+                          <a:ln>
+                            <a:noFill/>
+                          </a:ln>
+                        </pic:spPr>
+                      </pic:pic>
+                    </a:graphicData>
+                  </a:graphic>
+                </wp:inline>
+              </w:drawing>
+            </w:r>
+          </w:p>
+        </w:tc>
+      </w:tr>
+      <w:tr>
+        <w:trPr>
+          <w:jc w:val="center"/>
+        </w:trPr>
+        <w:tc>
+          <w:tcPr>
+            <w:tcW w:w="2829" w:type="dxa"/>
+          </w:tcPr>
+          <w:p>
+            <w:pPr>
+              <w:jc w:val="center"/>
+              <w:rPr>
+                <w:lang w:val="en-US"/>
+              </w:rPr>
+            </w:pPr>
+            <w:r>
+              <w:rPr>
+                <w:noProof/>
+                <w:lang w:val="en-US"/>
+              </w:rPr>
+              <w:drawing>
+                <wp:inline distT="0" distB="0" distL="0" distR="0" wp14:anchorId="4C92CD91" wp14:editId="36E52126">
+                  <wp:extent cx="736270" cy="1335920"/>
+                  <wp:effectExtent l="0" t="0" r="6985" b="0"/>
+                  <wp:docPr id="27" name="Picture 27"/>
+                  <wp:cNvGraphicFramePr>
+                    <a:graphicFrameLocks xmlns:a="http://schemas.openxmlformats.org/drawingml/2006/main" noChangeAspect="1"/>
+                  </wp:cNvGraphicFramePr>
+                  <a:graphic xmlns:a="http://schemas.openxmlformats.org/drawingml/2006/main">
+                    <a:graphicData uri="http://schemas.openxmlformats.org/drawingml/2006/picture">
+                      <pic:pic xmlns:pic="http://schemas.openxmlformats.org/drawingml/2006/picture">
+                        <pic:nvPicPr>
+                          <pic:cNvPr id="0" name="Picture 17"/>
+                          <pic:cNvPicPr>
+                            <a:picLocks noChangeAspect="1" noChangeArrowheads="1"/>
+                          </pic:cNvPicPr>
+                        </pic:nvPicPr>
+                        <pic:blipFill>
+                          <a:blip r:embed="rId28">
+                            <a:extLst>
+                              <a:ext uri="{28A0092B-C50C-407E-A947-70E740481C1C}">
+                                <a14:useLocalDpi xmlns:a14="http://schemas.microsoft.com/office/drawing/2010/main" val="0"/>
+                              </a:ext>
+                            </a:extLst>
+                          </a:blip>
+                          <a:srcRect/>
+                          <a:stretch>
+                            <a:fillRect/>
+                          </a:stretch>
+                        </pic:blipFill>
+                        <pic:spPr bwMode="auto">
+                          <a:xfrm>
+                            <a:off x="0" y="0"/>
+                            <a:ext cx="780957" cy="1417001"/>
+                          </a:xfrm>
+                          <a:prstGeom prst="rect">
+                            <a:avLst/>
+                          </a:prstGeom>
+                          <a:noFill/>
+                          <a:ln>
+                            <a:noFill/>
+                          </a:ln>
+                        </pic:spPr>
+                      </pic:pic>
+                    </a:graphicData>
+                  </a:graphic>
+                </wp:inline>
+              </w:drawing>
+            </w:r>
+          </w:p>
+        </w:tc>
+        <w:tc>
+          <w:tcPr>
+            <w:tcW w:w="2829" w:type="dxa"/>
+          </w:tcPr>
+          <w:p>
+            <w:pPr>
+              <w:jc w:val="center"/>
+              <w:rPr>
+                <w:lang w:val="en-US"/>
+              </w:rPr>
+            </w:pPr>
+            <w:r>
+              <w:rPr>
+                <w:noProof/>
+                <w:lang w:val="en-US"/>
+              </w:rPr>
+              <w:drawing>
+                <wp:inline distT="0" distB="0" distL="0" distR="0" wp14:anchorId="115107DB" wp14:editId="6CA710A2">
+                  <wp:extent cx="638354" cy="1352399"/>
+                  <wp:effectExtent l="0" t="0" r="0" b="635"/>
+                  <wp:docPr id="23" name="Picture 23"/>
+                  <wp:cNvGraphicFramePr>
+                    <a:graphicFrameLocks xmlns:a="http://schemas.openxmlformats.org/drawingml/2006/main" noChangeAspect="1"/>
+                  </wp:cNvGraphicFramePr>
+                  <a:graphic xmlns:a="http://schemas.openxmlformats.org/drawingml/2006/main">
+                    <a:graphicData uri="http://schemas.openxmlformats.org/drawingml/2006/picture">
+                      <pic:pic xmlns:pic="http://schemas.openxmlformats.org/drawingml/2006/picture">
+                        <pic:nvPicPr>
+                          <pic:cNvPr id="0" name="Picture 13"/>
+                          <pic:cNvPicPr>
+                            <a:picLocks noChangeAspect="1" noChangeArrowheads="1"/>
+                          </pic:cNvPicPr>
+                        </pic:nvPicPr>
+                        <pic:blipFill>
+                          <a:blip r:embed="rId29">
+                            <a:extLst>
+                              <a:ext uri="{28A0092B-C50C-407E-A947-70E740481C1C}">
+                                <a14:useLocalDpi xmlns:a14="http://schemas.microsoft.com/office/drawing/2010/main" val="0"/>
+                              </a:ext>
+                            </a:extLst>
+                          </a:blip>
+                          <a:srcRect/>
+                          <a:stretch>
+                            <a:fillRect/>
+                          </a:stretch>
+                        </pic:blipFill>
+                        <pic:spPr bwMode="auto">
+                          <a:xfrm flipH="1">
+                            <a:off x="0" y="0"/>
+                            <a:ext cx="737225" cy="1561865"/>
+                          </a:xfrm>
+                          <a:prstGeom prst="rect">
+                            <a:avLst/>
+                          </a:prstGeom>
+                          <a:noFill/>
+                          <a:ln>
+                            <a:noFill/>
+                          </a:ln>
+                        </pic:spPr>
+                      </pic:pic>
+                    </a:graphicData>
+                  </a:graphic>
+                </wp:inline>
+              </w:drawing>
+            </w:r>
+          </w:p>
+        </w:tc>
+        <w:tc>
+          <w:tcPr>
+            <w:tcW w:w="2830" w:type="dxa"/>
+          </w:tcPr>
+          <w:p>
+            <w:pPr>
+              <w:jc w:val="center"/>
+              <w:rPr>
+                <w:lang w:val="en-US"/>
+              </w:rPr>
+            </w:pPr>
+            <w:r>
+              <w:rPr>
+                <w:noProof/>
+                <w:lang w:val="en-US"/>
+              </w:rPr>
+              <w:drawing>
+                <wp:inline distT="0" distB="0" distL="0" distR="0" wp14:anchorId="3D61240A" wp14:editId="52B07A6F">
+                  <wp:extent cx="671393" cy="671393"/>
+                  <wp:effectExtent l="0" t="0" r="0" b="0"/>
+                  <wp:docPr id="24" name="Picture 24"/>
+                  <wp:cNvGraphicFramePr>
+                    <a:graphicFrameLocks xmlns:a="http://schemas.openxmlformats.org/drawingml/2006/main" noChangeAspect="1"/>
+                  </wp:cNvGraphicFramePr>
+                  <a:graphic xmlns:a="http://schemas.openxmlformats.org/drawingml/2006/main">
+                    <a:graphicData uri="http://schemas.openxmlformats.org/drawingml/2006/picture">
+                      <pic:pic xmlns:pic="http://schemas.openxmlformats.org/drawingml/2006/picture">
+                        <pic:nvPicPr>
+                          <pic:cNvPr id="0" name="Picture 14"/>
+                          <pic:cNvPicPr>
+                            <a:picLocks noChangeAspect="1" noChangeArrowheads="1"/>
+                          </pic:cNvPicPr>
+                        </pic:nvPicPr>
+                        <pic:blipFill>
+                          <a:blip r:embed="rId30">
+                            <a:extLst>
+                              <a:ext uri="{28A0092B-C50C-407E-A947-70E740481C1C}">
+                                <a14:useLocalDpi xmlns:a14="http://schemas.microsoft.com/office/drawing/2010/main" val="0"/>
+                              </a:ext>
+                            </a:extLst>
+                          </a:blip>
+                          <a:srcRect/>
+                          <a:stretch>
+                            <a:fillRect/>
+                          </a:stretch>
+                        </pic:blipFill>
+                        <pic:spPr bwMode="auto">
+                          <a:xfrm>
+                            <a:off x="0" y="0"/>
+                            <a:ext cx="714379" cy="714379"/>
+                          </a:xfrm>
+                          <a:prstGeom prst="rect">
+                            <a:avLst/>
+                          </a:prstGeom>
+                          <a:noFill/>
+                          <a:ln>
+                            <a:noFill/>
+                          </a:ln>
+                        </pic:spPr>
+                      </pic:pic>
+                    </a:graphicData>
+                  </a:graphic>
+                </wp:inline>
+              </w:drawing>
+            </w:r>
+          </w:p>
+        </w:tc>
+      </w:tr>
+    </w:tbl>
+    <w:p>
+      <w:pPr>
+        <w:rPr>
           <w:lang w:val="en-US"/>
         </w:rPr>
-        <w:drawing>
-          <wp:inline distT="0" distB="0" distL="0" distR="0" wp14:anchorId="0820CFE9" wp14:editId="2C7CD3E2">
-            <wp:extent cx="437263" cy="926374"/>
-            <wp:effectExtent l="0" t="0" r="1270" b="7620"/>
-            <wp:docPr id="23" name="Picture 23"/>
-            <wp:cNvGraphicFramePr>
-              <a:graphicFrameLocks xmlns:a="http://schemas.openxmlformats.org/drawingml/2006/main" noChangeAspect="1"/>
-            </wp:cNvGraphicFramePr>
-            <a:graphic xmlns:a="http://schemas.openxmlformats.org/drawingml/2006/main">
-              <a:graphicData uri="http://schemas.openxmlformats.org/drawingml/2006/picture">
-                <pic:pic xmlns:pic="http://schemas.openxmlformats.org/drawingml/2006/picture">
-                  <pic:nvPicPr>
-                    <pic:cNvPr id="0" name="Picture 13"/>
-                    <pic:cNvPicPr>
-                      <a:picLocks noChangeAspect="1" noChangeArrowheads="1"/>
-                    </pic:cNvPicPr>
-                  </pic:nvPicPr>
-                  <pic:blipFill>
-                    <a:blip r:embed="rId25">
-                      <a:extLst>
-                        <a:ext uri="{28A0092B-C50C-407E-A947-70E740481C1C}">
-                          <a14:useLocalDpi xmlns:a14="http://schemas.microsoft.com/office/drawing/2010/main" val="0"/>
-                        </a:ext>
-                      </a:extLst>
-                    </a:blip>
-                    <a:srcRect/>
-                    <a:stretch>
-                      <a:fillRect/>
-                    </a:stretch>
-                  </pic:blipFill>
-                  <pic:spPr bwMode="auto">
-                    <a:xfrm flipH="1">
-                      <a:off x="0" y="0"/>
-                      <a:ext cx="490614" cy="1039401"/>
-                    </a:xfrm>
-                    <a:prstGeom prst="rect">
-                      <a:avLst/>
-                    </a:prstGeom>
-                    <a:noFill/>
-                    <a:ln>
-                      <a:noFill/>
-                    </a:ln>
-                  </pic:spPr>
-                </pic:pic>
-              </a:graphicData>
-            </a:graphic>
-          </wp:inline>
-        </w:drawing>
-      </w:r>
-      <w:r>
-        <w:rPr>
-          <w:noProof/>
-          <w:lang w:val="en-US"/>
-        </w:rPr>
-        <w:drawing>
-          <wp:inline distT="0" distB="0" distL="0" distR="0" wp14:anchorId="779A656C" wp14:editId="7931DAD0">
-            <wp:extent cx="641444" cy="641444"/>
-            <wp:effectExtent l="0" t="0" r="6350" b="6350"/>
-            <wp:docPr id="22" name="Picture 22"/>
-            <wp:cNvGraphicFramePr>
-              <a:graphicFrameLocks xmlns:a="http://schemas.openxmlformats.org/drawingml/2006/main" noChangeAspect="1"/>
-            </wp:cNvGraphicFramePr>
-            <a:graphic xmlns:a="http://schemas.openxmlformats.org/drawingml/2006/main">
-              <a:graphicData uri="http://schemas.openxmlformats.org/drawingml/2006/picture">
-                <pic:pic xmlns:pic="http://schemas.openxmlformats.org/drawingml/2006/picture">
-                  <pic:nvPicPr>
-                    <pic:cNvPr id="0" name="Picture 12"/>
-                    <pic:cNvPicPr>
-                      <a:picLocks noChangeAspect="1" noChangeArrowheads="1"/>
-                    </pic:cNvPicPr>
-                  </pic:nvPicPr>
-                  <pic:blipFill>
-                    <a:blip r:embed="rId26">
-                      <a:extLst>
-                        <a:ext uri="{28A0092B-C50C-407E-A947-70E740481C1C}">
-                          <a14:useLocalDpi xmlns:a14="http://schemas.microsoft.com/office/drawing/2010/main" val="0"/>
-                        </a:ext>
-                      </a:extLst>
-                    </a:blip>
-                    <a:srcRect/>
-                    <a:stretch>
-                      <a:fillRect/>
-                    </a:stretch>
-                  </pic:blipFill>
-                  <pic:spPr bwMode="auto">
-                    <a:xfrm>
-                      <a:off x="0" y="0"/>
-                      <a:ext cx="655164" cy="655164"/>
-                    </a:xfrm>
-                    <a:prstGeom prst="rect">
-                      <a:avLst/>
-                    </a:prstGeom>
-                    <a:noFill/>
-                    <a:ln>
-                      <a:noFill/>
-                    </a:ln>
-                  </pic:spPr>
-                </pic:pic>
-              </a:graphicData>
-            </a:graphic>
-          </wp:inline>
-        </w:drawing>
-      </w:r>
-      <w:r>
-        <w:rPr>
-          <w:noProof/>
-          <w:lang w:val="en-US"/>
-        </w:rPr>
-        <w:drawing>
-          <wp:inline distT="0" distB="0" distL="0" distR="0" wp14:anchorId="2A4925B5" wp14:editId="0208DE7F">
-            <wp:extent cx="671393" cy="671393"/>
-            <wp:effectExtent l="0" t="0" r="0" b="0"/>
-            <wp:docPr id="24" name="Picture 24"/>
-            <wp:cNvGraphicFramePr>
-              <a:graphicFrameLocks xmlns:a="http://schemas.openxmlformats.org/drawingml/2006/main" noChangeAspect="1"/>
-            </wp:cNvGraphicFramePr>
-            <a:graphic xmlns:a="http://schemas.openxmlformats.org/drawingml/2006/main">
-              <a:graphicData uri="http://schemas.openxmlformats.org/drawingml/2006/picture">
-                <pic:pic xmlns:pic="http://schemas.openxmlformats.org/drawingml/2006/picture">
-                  <pic:nvPicPr>
-                    <pic:cNvPr id="0" name="Picture 14"/>
-                    <pic:cNvPicPr>
-                      <a:picLocks noChangeAspect="1" noChangeArrowheads="1"/>
-                    </pic:cNvPicPr>
-                  </pic:nvPicPr>
-                  <pic:blipFill>
-                    <a:blip r:embed="rId27">
-                      <a:extLst>
-                        <a:ext uri="{28A0092B-C50C-407E-A947-70E740481C1C}">
-                          <a14:useLocalDpi xmlns:a14="http://schemas.microsoft.com/office/drawing/2010/main" val="0"/>
-                        </a:ext>
-                      </a:extLst>
-                    </a:blip>
-                    <a:srcRect/>
-                    <a:stretch>
-                      <a:fillRect/>
-                    </a:stretch>
-                  </pic:blipFill>
-                  <pic:spPr bwMode="auto">
-                    <a:xfrm>
-                      <a:off x="0" y="0"/>
-                      <a:ext cx="714379" cy="714379"/>
-                    </a:xfrm>
-                    <a:prstGeom prst="rect">
-                      <a:avLst/>
-                    </a:prstGeom>
-                    <a:noFill/>
-                    <a:ln>
-                      <a:noFill/>
-                    </a:ln>
-                  </pic:spPr>
-                </pic:pic>
-              </a:graphicData>
-            </a:graphic>
-          </wp:inline>
-        </w:drawing>
-      </w:r>
-      <w:r>
-        <w:rPr>
-          <w:noProof/>
-          <w:lang w:val="en-US"/>
-        </w:rPr>
-        <w:drawing>
-          <wp:inline distT="0" distB="0" distL="0" distR="0" wp14:anchorId="20B7151C" wp14:editId="64665F98">
-            <wp:extent cx="1208002" cy="771896"/>
-            <wp:effectExtent l="0" t="0" r="0" b="9525"/>
-            <wp:docPr id="25" name="Picture 25"/>
-            <wp:cNvGraphicFramePr>
-              <a:graphicFrameLocks xmlns:a="http://schemas.openxmlformats.org/drawingml/2006/main" noChangeAspect="1"/>
-            </wp:cNvGraphicFramePr>
-            <a:graphic xmlns:a="http://schemas.openxmlformats.org/drawingml/2006/main">
-              <a:graphicData uri="http://schemas.openxmlformats.org/drawingml/2006/picture">
-                <pic:pic xmlns:pic="http://schemas.openxmlformats.org/drawingml/2006/picture">
-                  <pic:nvPicPr>
-                    <pic:cNvPr id="0" name="Picture 15"/>
-                    <pic:cNvPicPr>
-                      <a:picLocks noChangeAspect="1" noChangeArrowheads="1"/>
-                    </pic:cNvPicPr>
-                  </pic:nvPicPr>
-                  <pic:blipFill>
-                    <a:blip r:embed="rId28">
-                      <a:extLst>
-                        <a:ext uri="{28A0092B-C50C-407E-A947-70E740481C1C}">
-                          <a14:useLocalDpi xmlns:a14="http://schemas.microsoft.com/office/drawing/2010/main" val="0"/>
-                        </a:ext>
-                      </a:extLst>
-                    </a:blip>
-                    <a:srcRect/>
-                    <a:stretch>
-                      <a:fillRect/>
-                    </a:stretch>
-                  </pic:blipFill>
-                  <pic:spPr bwMode="auto">
-                    <a:xfrm>
-                      <a:off x="0" y="0"/>
-                      <a:ext cx="1245307" cy="795733"/>
-                    </a:xfrm>
-                    <a:prstGeom prst="rect">
-                      <a:avLst/>
-                    </a:prstGeom>
-                    <a:noFill/>
-                    <a:ln>
-                      <a:noFill/>
-                    </a:ln>
-                  </pic:spPr>
-                </pic:pic>
-              </a:graphicData>
-            </a:graphic>
-          </wp:inline>
-        </w:drawing>
-      </w:r>
-    </w:p>
-    <w:p>
-      <w:pPr>
-        <w:rPr>
-          <w:lang w:val="en-US"/>
-        </w:rPr>
-      </w:pPr>
-      <w:r>
-        <w:rPr>
-          <w:noProof/>
-          <w:lang w:val="en-US"/>
-        </w:rPr>
-        <w:drawing>
-          <wp:inline distT="0" distB="0" distL="0" distR="0" wp14:anchorId="6153C70A" wp14:editId="53E64010">
-            <wp:extent cx="1045028" cy="1045028"/>
-            <wp:effectExtent l="0" t="0" r="3175" b="3175"/>
-            <wp:docPr id="26" name="Picture 26"/>
-            <wp:cNvGraphicFramePr>
-              <a:graphicFrameLocks xmlns:a="http://schemas.openxmlformats.org/drawingml/2006/main" noChangeAspect="1"/>
-            </wp:cNvGraphicFramePr>
-            <a:graphic xmlns:a="http://schemas.openxmlformats.org/drawingml/2006/main">
-              <a:graphicData uri="http://schemas.openxmlformats.org/drawingml/2006/picture">
-                <pic:pic xmlns:pic="http://schemas.openxmlformats.org/drawingml/2006/picture">
-                  <pic:nvPicPr>
-                    <pic:cNvPr id="0" name="Picture 16"/>
-                    <pic:cNvPicPr>
-                      <a:picLocks noChangeAspect="1" noChangeArrowheads="1"/>
-                    </pic:cNvPicPr>
-                  </pic:nvPicPr>
-                  <pic:blipFill>
-                    <a:blip r:embed="rId29">
-                      <a:extLst>
-                        <a:ext uri="{28A0092B-C50C-407E-A947-70E740481C1C}">
-                          <a14:useLocalDpi xmlns:a14="http://schemas.microsoft.com/office/drawing/2010/main" val="0"/>
-                        </a:ext>
-                      </a:extLst>
-                    </a:blip>
-                    <a:srcRect/>
-                    <a:stretch>
-                      <a:fillRect/>
-                    </a:stretch>
-                  </pic:blipFill>
-                  <pic:spPr bwMode="auto">
-                    <a:xfrm>
-                      <a:off x="0" y="0"/>
-                      <a:ext cx="1062069" cy="1062069"/>
-                    </a:xfrm>
-                    <a:prstGeom prst="rect">
-                      <a:avLst/>
-                    </a:prstGeom>
-                    <a:noFill/>
-                    <a:ln>
-                      <a:noFill/>
-                    </a:ln>
-                  </pic:spPr>
-                </pic:pic>
-              </a:graphicData>
-            </a:graphic>
-          </wp:inline>
-        </w:drawing>
-      </w:r>
-      <w:r>
-        <w:rPr>
-          <w:noProof/>
-          <w:lang w:val="en-US"/>
-        </w:rPr>
-        <w:drawing>
-          <wp:inline distT="0" distB="0" distL="0" distR="0" wp14:anchorId="035A02F9" wp14:editId="214C527F">
-            <wp:extent cx="736270" cy="1335920"/>
-            <wp:effectExtent l="0" t="0" r="6985" b="0"/>
-            <wp:docPr id="27" name="Picture 27"/>
-            <wp:cNvGraphicFramePr>
-              <a:graphicFrameLocks xmlns:a="http://schemas.openxmlformats.org/drawingml/2006/main" noChangeAspect="1"/>
-            </wp:cNvGraphicFramePr>
-            <a:graphic xmlns:a="http://schemas.openxmlformats.org/drawingml/2006/main">
-              <a:graphicData uri="http://schemas.openxmlformats.org/drawingml/2006/picture">
-                <pic:pic xmlns:pic="http://schemas.openxmlformats.org/drawingml/2006/picture">
-                  <pic:nvPicPr>
-                    <pic:cNvPr id="0" name="Picture 17"/>
-                    <pic:cNvPicPr>
-                      <a:picLocks noChangeAspect="1" noChangeArrowheads="1"/>
-                    </pic:cNvPicPr>
-                  </pic:nvPicPr>
-                  <pic:blipFill>
-                    <a:blip r:embed="rId30">
-                      <a:extLst>
-                        <a:ext uri="{28A0092B-C50C-407E-A947-70E740481C1C}">
-                          <a14:useLocalDpi xmlns:a14="http://schemas.microsoft.com/office/drawing/2010/main" val="0"/>
-                        </a:ext>
-                      </a:extLst>
-                    </a:blip>
-                    <a:srcRect/>
-                    <a:stretch>
-                      <a:fillRect/>
-                    </a:stretch>
-                  </pic:blipFill>
-                  <pic:spPr bwMode="auto">
-                    <a:xfrm>
-                      <a:off x="0" y="0"/>
-                      <a:ext cx="780957" cy="1417001"/>
-                    </a:xfrm>
-                    <a:prstGeom prst="rect">
-                      <a:avLst/>
-                    </a:prstGeom>
-                    <a:noFill/>
-                    <a:ln>
-                      <a:noFill/>
-                    </a:ln>
-                  </pic:spPr>
-                </pic:pic>
-              </a:graphicData>
-            </a:graphic>
-          </wp:inline>
-        </w:drawing>
-      </w:r>
+      </w:pPr>
     </w:p>
     <w:p>
       <w:pPr>
@@ -1740,10 +1649,33 @@
           <w:lang w:val="en-US"/>
         </w:rPr>
       </w:pPr>
+      <w:r>
+        <w:rPr>
+          <w:rFonts w:ascii="Arial Rounded MT Bold" w:eastAsiaTheme="majorEastAsia" w:hAnsi="Arial Rounded MT Bold" w:cstheme="majorBidi"/>
+          <w:b/>
+          <w:color w:val="595959" w:themeColor="text1" w:themeTint="A6"/>
+          <w:sz w:val="22"/>
+          <w:szCs w:val="26"/>
+          <w:lang w:val="en-US"/>
+        </w:rPr>
+        <w:br w:type="page"/>
+      </w:r>
     </w:p>
     <w:p>
       <w:pPr>
-        <w:pStyle w:val="Heading2"/>
+        <w:rPr>
+          <w:rFonts w:ascii="Arial Rounded MT Bold" w:eastAsiaTheme="majorEastAsia" w:hAnsi="Arial Rounded MT Bold" w:cstheme="majorBidi"/>
+          <w:b/>
+          <w:color w:val="595959" w:themeColor="text1" w:themeTint="A6"/>
+          <w:sz w:val="22"/>
+          <w:szCs w:val="26"/>
+          <w:lang w:val="en-US"/>
+        </w:rPr>
+      </w:pPr>
+    </w:p>
+    <w:p>
+      <w:pPr>
+        <w:pStyle w:val="Kop2"/>
         <w:rPr>
           <w:lang w:val="en-US"/>
         </w:rPr>
@@ -1776,7 +1708,6 @@
           <w:noProof/>
           <w:lang w:val="en-US"/>
         </w:rPr>
-        <w:lastRenderedPageBreak/>
         <w:drawing>
           <wp:inline distT="0" distB="0" distL="0" distR="0" wp14:anchorId="17575DFE" wp14:editId="0DBDA002">
             <wp:extent cx="3590925" cy="5638800"/>
@@ -1837,7 +1768,7 @@
     </w:p>
     <w:p>
       <w:pPr>
-        <w:pStyle w:val="Heading2"/>
+        <w:pStyle w:val="Kop2"/>
         <w:rPr>
           <w:lang w:val="en-US"/>
         </w:rPr>
@@ -1945,7 +1876,7 @@
     </w:p>
     <w:p>
       <w:pPr>
-        <w:pStyle w:val="Heading2"/>
+        <w:pStyle w:val="Kop2"/>
         <w:rPr>
           <w:lang w:val="en-US"/>
         </w:rPr>
@@ -2015,7 +1946,7 @@
 <w:ftr xmlns:wpc="http://schemas.microsoft.com/office/word/2010/wordprocessingCanvas" xmlns:cx="http://schemas.microsoft.com/office/drawing/2014/chartex" xmlns:cx1="http://schemas.microsoft.com/office/drawing/2015/9/8/chartex" xmlns:cx2="http://schemas.microsoft.com/office/drawing/2015/10/21/chartex" xmlns:cx3="http://schemas.microsoft.com/office/drawing/2016/5/9/chartex" xmlns:cx4="http://schemas.microsoft.com/office/drawing/2016/5/10/chartex" xmlns:cx5="http://schemas.microsoft.com/office/drawing/2016/5/11/chartex" xmlns:cx6="http://schemas.microsoft.com/office/drawing/2016/5/12/chartex" xmlns:cx7="http://schemas.microsoft.com/office/drawing/2016/5/13/chartex" xmlns:cx8="http://schemas.microsoft.com/office/drawing/2016/5/14/chartex" xmlns:mc="http://schemas.openxmlformats.org/markup-compatibility/2006" xmlns:aink="http://schemas.microsoft.com/office/drawing/2016/ink" xmlns:am3d="http://schemas.microsoft.com/office/drawing/2017/model3d" xmlns:o="urn:schemas-microsoft-com:office:office" xmlns:r="http://schemas.openxmlformats.org/officeDocument/2006/relationships" xmlns:m="http://schemas.openxmlformats.org/officeDocument/2006/math" xmlns:v="urn:schemas-microsoft-com:vml" xmlns:wp14="http://schemas.microsoft.com/office/word/2010/wordprocessingDrawing" xmlns:wp="http://schemas.openxmlformats.org/drawingml/2006/wordprocessingDrawing" xmlns:w10="urn:schemas-microsoft-com:office:word" xmlns:w="http://schemas.openxmlformats.org/wordprocessingml/2006/main" xmlns:w14="http://schemas.microsoft.com/office/word/2010/wordml" xmlns:w15="http://schemas.microsoft.com/office/word/2012/wordml" xmlns:w16cex="http://schemas.microsoft.com/office/word/2018/wordml/cex" xmlns:w16cid="http://schemas.microsoft.com/office/word/2016/wordml/cid" xmlns:w16="http://schemas.microsoft.com/office/word/2018/wordml" xmlns:w16se="http://schemas.microsoft.com/office/word/2015/wordml/symex" xmlns:wpg="http://schemas.microsoft.com/office/word/2010/wordprocessingGroup" xmlns:wpi="http://schemas.microsoft.com/office/word/2010/wordprocessingInk" xmlns:wne="http://schemas.microsoft.com/office/word/2006/wordml" xmlns:wps="http://schemas.microsoft.com/office/word/2010/wordprocessingShape" mc:Ignorable="w14 w15 w16se w16cid w16 w16cex wp14">
   <w:p>
     <w:pPr>
-      <w:pStyle w:val="Footer"/>
+      <w:pStyle w:val="Voettekst"/>
       <w:jc w:val="right"/>
       <w:rPr>
         <w:rFonts w:ascii="Arial Rounded MT Bold" w:hAnsi="Arial Rounded MT Bold"/>
@@ -2029,7 +1960,7 @@
         <w:sz w:val="15"/>
         <w:szCs w:val="20"/>
       </w:rPr>
-      <w:t>Onderwerp</w:t>
+      <w:t>Designdocument</w:t>
     </w:r>
     <w:r>
       <w:rPr>
@@ -2107,7 +2038,7 @@
 <w:ftr xmlns:wpc="http://schemas.microsoft.com/office/word/2010/wordprocessingCanvas" xmlns:cx="http://schemas.microsoft.com/office/drawing/2014/chartex" xmlns:cx1="http://schemas.microsoft.com/office/drawing/2015/9/8/chartex" xmlns:cx2="http://schemas.microsoft.com/office/drawing/2015/10/21/chartex" xmlns:cx3="http://schemas.microsoft.com/office/drawing/2016/5/9/chartex" xmlns:cx4="http://schemas.microsoft.com/office/drawing/2016/5/10/chartex" xmlns:cx5="http://schemas.microsoft.com/office/drawing/2016/5/11/chartex" xmlns:cx6="http://schemas.microsoft.com/office/drawing/2016/5/12/chartex" xmlns:cx7="http://schemas.microsoft.com/office/drawing/2016/5/13/chartex" xmlns:cx8="http://schemas.microsoft.com/office/drawing/2016/5/14/chartex" xmlns:mc="http://schemas.openxmlformats.org/markup-compatibility/2006" xmlns:aink="http://schemas.microsoft.com/office/drawing/2016/ink" xmlns:am3d="http://schemas.microsoft.com/office/drawing/2017/model3d" xmlns:o="urn:schemas-microsoft-com:office:office" xmlns:r="http://schemas.openxmlformats.org/officeDocument/2006/relationships" xmlns:m="http://schemas.openxmlformats.org/officeDocument/2006/math" xmlns:v="urn:schemas-microsoft-com:vml" xmlns:wp14="http://schemas.microsoft.com/office/word/2010/wordprocessingDrawing" xmlns:wp="http://schemas.openxmlformats.org/drawingml/2006/wordprocessingDrawing" xmlns:w10="urn:schemas-microsoft-com:office:word" xmlns:w="http://schemas.openxmlformats.org/wordprocessingml/2006/main" xmlns:w14="http://schemas.microsoft.com/office/word/2010/wordml" xmlns:w15="http://schemas.microsoft.com/office/word/2012/wordml" xmlns:w16cex="http://schemas.microsoft.com/office/word/2018/wordml/cex" xmlns:w16cid="http://schemas.microsoft.com/office/word/2016/wordml/cid" xmlns:w16="http://schemas.microsoft.com/office/word/2018/wordml" xmlns:w16se="http://schemas.microsoft.com/office/word/2015/wordml/symex" xmlns:wpg="http://schemas.microsoft.com/office/word/2010/wordprocessingGroup" xmlns:wpi="http://schemas.microsoft.com/office/word/2010/wordprocessingInk" xmlns:wne="http://schemas.microsoft.com/office/word/2006/wordml" xmlns:wps="http://schemas.microsoft.com/office/word/2010/wordprocessingShape" mc:Ignorable="w14 w15 w16se w16cid w16 w16cex wp14">
   <w:p>
     <w:pPr>
-      <w:pStyle w:val="Footer"/>
+      <w:pStyle w:val="Voettekst"/>
     </w:pPr>
     <w:r>
       <w:rPr>
@@ -2208,7 +2139,7 @@
 <w:hdr xmlns:wpc="http://schemas.microsoft.com/office/word/2010/wordprocessingCanvas" xmlns:cx="http://schemas.microsoft.com/office/drawing/2014/chartex" xmlns:cx1="http://schemas.microsoft.com/office/drawing/2015/9/8/chartex" xmlns:cx2="http://schemas.microsoft.com/office/drawing/2015/10/21/chartex" xmlns:cx3="http://schemas.microsoft.com/office/drawing/2016/5/9/chartex" xmlns:cx4="http://schemas.microsoft.com/office/drawing/2016/5/10/chartex" xmlns:cx5="http://schemas.microsoft.com/office/drawing/2016/5/11/chartex" xmlns:cx6="http://schemas.microsoft.com/office/drawing/2016/5/12/chartex" xmlns:cx7="http://schemas.microsoft.com/office/drawing/2016/5/13/chartex" xmlns:cx8="http://schemas.microsoft.com/office/drawing/2016/5/14/chartex" xmlns:mc="http://schemas.openxmlformats.org/markup-compatibility/2006" xmlns:aink="http://schemas.microsoft.com/office/drawing/2016/ink" xmlns:am3d="http://schemas.microsoft.com/office/drawing/2017/model3d" xmlns:o="urn:schemas-microsoft-com:office:office" xmlns:r="http://schemas.openxmlformats.org/officeDocument/2006/relationships" xmlns:m="http://schemas.openxmlformats.org/officeDocument/2006/math" xmlns:v="urn:schemas-microsoft-com:vml" xmlns:wp14="http://schemas.microsoft.com/office/word/2010/wordprocessingDrawing" xmlns:wp="http://schemas.openxmlformats.org/drawingml/2006/wordprocessingDrawing" xmlns:w10="urn:schemas-microsoft-com:office:word" xmlns:w="http://schemas.openxmlformats.org/wordprocessingml/2006/main" xmlns:w14="http://schemas.microsoft.com/office/word/2010/wordml" xmlns:w15="http://schemas.microsoft.com/office/word/2012/wordml" xmlns:w16cex="http://schemas.microsoft.com/office/word/2018/wordml/cex" xmlns:w16cid="http://schemas.microsoft.com/office/word/2016/wordml/cid" xmlns:w16="http://schemas.microsoft.com/office/word/2018/wordml" xmlns:w16se="http://schemas.microsoft.com/office/word/2015/wordml/symex" xmlns:wpg="http://schemas.microsoft.com/office/word/2010/wordprocessingGroup" xmlns:wpi="http://schemas.microsoft.com/office/word/2010/wordprocessingInk" xmlns:wne="http://schemas.microsoft.com/office/word/2006/wordml" xmlns:wps="http://schemas.microsoft.com/office/word/2010/wordprocessingShape" mc:Ignorable="w14 w15 w16se w16cid w16 w16cex wp14">
   <w:p>
     <w:pPr>
-      <w:pStyle w:val="Header"/>
+      <w:pStyle w:val="Koptekst"/>
     </w:pPr>
     <w:r>
       <w:rPr>
@@ -2417,7 +2348,7 @@
 <w:hdr xmlns:wpc="http://schemas.microsoft.com/office/word/2010/wordprocessingCanvas" xmlns:cx="http://schemas.microsoft.com/office/drawing/2014/chartex" xmlns:cx1="http://schemas.microsoft.com/office/drawing/2015/9/8/chartex" xmlns:cx2="http://schemas.microsoft.com/office/drawing/2015/10/21/chartex" xmlns:cx3="http://schemas.microsoft.com/office/drawing/2016/5/9/chartex" xmlns:cx4="http://schemas.microsoft.com/office/drawing/2016/5/10/chartex" xmlns:cx5="http://schemas.microsoft.com/office/drawing/2016/5/11/chartex" xmlns:cx6="http://schemas.microsoft.com/office/drawing/2016/5/12/chartex" xmlns:cx7="http://schemas.microsoft.com/office/drawing/2016/5/13/chartex" xmlns:cx8="http://schemas.microsoft.com/office/drawing/2016/5/14/chartex" xmlns:mc="http://schemas.openxmlformats.org/markup-compatibility/2006" xmlns:aink="http://schemas.microsoft.com/office/drawing/2016/ink" xmlns:am3d="http://schemas.microsoft.com/office/drawing/2017/model3d" xmlns:o="urn:schemas-microsoft-com:office:office" xmlns:r="http://schemas.openxmlformats.org/officeDocument/2006/relationships" xmlns:m="http://schemas.openxmlformats.org/officeDocument/2006/math" xmlns:v="urn:schemas-microsoft-com:vml" xmlns:wp14="http://schemas.microsoft.com/office/word/2010/wordprocessingDrawing" xmlns:wp="http://schemas.openxmlformats.org/drawingml/2006/wordprocessingDrawing" xmlns:w10="urn:schemas-microsoft-com:office:word" xmlns:w="http://schemas.openxmlformats.org/wordprocessingml/2006/main" xmlns:w14="http://schemas.microsoft.com/office/word/2010/wordml" xmlns:w15="http://schemas.microsoft.com/office/word/2012/wordml" xmlns:w16cex="http://schemas.microsoft.com/office/word/2018/wordml/cex" xmlns:w16cid="http://schemas.microsoft.com/office/word/2016/wordml/cid" xmlns:w16="http://schemas.microsoft.com/office/word/2018/wordml" xmlns:w16se="http://schemas.microsoft.com/office/word/2015/wordml/symex" xmlns:wpg="http://schemas.microsoft.com/office/word/2010/wordprocessingGroup" xmlns:wpi="http://schemas.microsoft.com/office/word/2010/wordprocessingInk" xmlns:wne="http://schemas.microsoft.com/office/word/2006/wordml" xmlns:wps="http://schemas.microsoft.com/office/word/2010/wordprocessingShape" mc:Ignorable="w14 w15 w16se w16cid w16 w16cex wp14">
   <w:p>
     <w:pPr>
-      <w:pStyle w:val="Header"/>
+      <w:pStyle w:val="Koptekst"/>
     </w:pPr>
   </w:p>
 </w:hdr>
@@ -2427,7 +2358,7 @@
 <w:hdr xmlns:wpc="http://schemas.microsoft.com/office/word/2010/wordprocessingCanvas" xmlns:cx="http://schemas.microsoft.com/office/drawing/2014/chartex" xmlns:cx1="http://schemas.microsoft.com/office/drawing/2015/9/8/chartex" xmlns:cx2="http://schemas.microsoft.com/office/drawing/2015/10/21/chartex" xmlns:cx3="http://schemas.microsoft.com/office/drawing/2016/5/9/chartex" xmlns:cx4="http://schemas.microsoft.com/office/drawing/2016/5/10/chartex" xmlns:cx5="http://schemas.microsoft.com/office/drawing/2016/5/11/chartex" xmlns:cx6="http://schemas.microsoft.com/office/drawing/2016/5/12/chartex" xmlns:cx7="http://schemas.microsoft.com/office/drawing/2016/5/13/chartex" xmlns:cx8="http://schemas.microsoft.com/office/drawing/2016/5/14/chartex" xmlns:mc="http://schemas.openxmlformats.org/markup-compatibility/2006" xmlns:aink="http://schemas.microsoft.com/office/drawing/2016/ink" xmlns:am3d="http://schemas.microsoft.com/office/drawing/2017/model3d" xmlns:o="urn:schemas-microsoft-com:office:office" xmlns:r="http://schemas.openxmlformats.org/officeDocument/2006/relationships" xmlns:m="http://schemas.openxmlformats.org/officeDocument/2006/math" xmlns:v="urn:schemas-microsoft-com:vml" xmlns:wp14="http://schemas.microsoft.com/office/word/2010/wordprocessingDrawing" xmlns:wp="http://schemas.openxmlformats.org/drawingml/2006/wordprocessingDrawing" xmlns:w10="urn:schemas-microsoft-com:office:word" xmlns:w="http://schemas.openxmlformats.org/wordprocessingml/2006/main" xmlns:w14="http://schemas.microsoft.com/office/word/2010/wordml" xmlns:w15="http://schemas.microsoft.com/office/word/2012/wordml" xmlns:w16cex="http://schemas.microsoft.com/office/word/2018/wordml/cex" xmlns:w16cid="http://schemas.microsoft.com/office/word/2016/wordml/cid" xmlns:w16="http://schemas.microsoft.com/office/word/2018/wordml" xmlns:w16se="http://schemas.microsoft.com/office/word/2015/wordml/symex" xmlns:wpg="http://schemas.microsoft.com/office/word/2010/wordprocessingGroup" xmlns:wpi="http://schemas.microsoft.com/office/word/2010/wordprocessingInk" xmlns:wne="http://schemas.microsoft.com/office/word/2006/wordml" xmlns:wps="http://schemas.microsoft.com/office/word/2010/wordprocessingShape" mc:Ignorable="w14 w15 w16se w16cid w16 w16cex wp14">
   <w:p>
     <w:pPr>
-      <w:pStyle w:val="Header"/>
+      <w:pStyle w:val="Koptekst"/>
     </w:pPr>
     <w:r>
       <w:rPr>
@@ -2491,7 +2422,7 @@
 <w:hdr xmlns:wpc="http://schemas.microsoft.com/office/word/2010/wordprocessingCanvas" xmlns:cx="http://schemas.microsoft.com/office/drawing/2014/chartex" xmlns:cx1="http://schemas.microsoft.com/office/drawing/2015/9/8/chartex" xmlns:cx2="http://schemas.microsoft.com/office/drawing/2015/10/21/chartex" xmlns:cx3="http://schemas.microsoft.com/office/drawing/2016/5/9/chartex" xmlns:cx4="http://schemas.microsoft.com/office/drawing/2016/5/10/chartex" xmlns:cx5="http://schemas.microsoft.com/office/drawing/2016/5/11/chartex" xmlns:cx6="http://schemas.microsoft.com/office/drawing/2016/5/12/chartex" xmlns:cx7="http://schemas.microsoft.com/office/drawing/2016/5/13/chartex" xmlns:cx8="http://schemas.microsoft.com/office/drawing/2016/5/14/chartex" xmlns:mc="http://schemas.openxmlformats.org/markup-compatibility/2006" xmlns:aink="http://schemas.microsoft.com/office/drawing/2016/ink" xmlns:am3d="http://schemas.microsoft.com/office/drawing/2017/model3d" xmlns:o="urn:schemas-microsoft-com:office:office" xmlns:r="http://schemas.openxmlformats.org/officeDocument/2006/relationships" xmlns:m="http://schemas.openxmlformats.org/officeDocument/2006/math" xmlns:v="urn:schemas-microsoft-com:vml" xmlns:wp14="http://schemas.microsoft.com/office/word/2010/wordprocessingDrawing" xmlns:wp="http://schemas.openxmlformats.org/drawingml/2006/wordprocessingDrawing" xmlns:w10="urn:schemas-microsoft-com:office:word" xmlns:w="http://schemas.openxmlformats.org/wordprocessingml/2006/main" xmlns:w14="http://schemas.microsoft.com/office/word/2010/wordml" xmlns:w15="http://schemas.microsoft.com/office/word/2012/wordml" xmlns:w16cex="http://schemas.microsoft.com/office/word/2018/wordml/cex" xmlns:w16cid="http://schemas.microsoft.com/office/word/2016/wordml/cid" xmlns:w16="http://schemas.microsoft.com/office/word/2018/wordml" xmlns:w16se="http://schemas.microsoft.com/office/word/2015/wordml/symex" xmlns:wpg="http://schemas.microsoft.com/office/word/2010/wordprocessingGroup" xmlns:wpi="http://schemas.microsoft.com/office/word/2010/wordprocessingInk" xmlns:wne="http://schemas.microsoft.com/office/word/2006/wordml" xmlns:wps="http://schemas.microsoft.com/office/word/2010/wordprocessingShape" mc:Ignorable="w14 w15 w16se w16cid w16 w16cex wp14">
   <w:p>
     <w:pPr>
-      <w:pStyle w:val="Header"/>
+      <w:pStyle w:val="Koptekst"/>
     </w:pPr>
   </w:p>
 </w:hdr>
@@ -2501,7 +2432,7 @@
 <w:hdr xmlns:wpc="http://schemas.microsoft.com/office/word/2010/wordprocessingCanvas" xmlns:cx="http://schemas.microsoft.com/office/drawing/2014/chartex" xmlns:cx1="http://schemas.microsoft.com/office/drawing/2015/9/8/chartex" xmlns:cx2="http://schemas.microsoft.com/office/drawing/2015/10/21/chartex" xmlns:cx3="http://schemas.microsoft.com/office/drawing/2016/5/9/chartex" xmlns:cx4="http://schemas.microsoft.com/office/drawing/2016/5/10/chartex" xmlns:cx5="http://schemas.microsoft.com/office/drawing/2016/5/11/chartex" xmlns:cx6="http://schemas.microsoft.com/office/drawing/2016/5/12/chartex" xmlns:cx7="http://schemas.microsoft.com/office/drawing/2016/5/13/chartex" xmlns:cx8="http://schemas.microsoft.com/office/drawing/2016/5/14/chartex" xmlns:mc="http://schemas.openxmlformats.org/markup-compatibility/2006" xmlns:aink="http://schemas.microsoft.com/office/drawing/2016/ink" xmlns:am3d="http://schemas.microsoft.com/office/drawing/2017/model3d" xmlns:o="urn:schemas-microsoft-com:office:office" xmlns:r="http://schemas.openxmlformats.org/officeDocument/2006/relationships" xmlns:m="http://schemas.openxmlformats.org/officeDocument/2006/math" xmlns:v="urn:schemas-microsoft-com:vml" xmlns:wp14="http://schemas.microsoft.com/office/word/2010/wordprocessingDrawing" xmlns:wp="http://schemas.openxmlformats.org/drawingml/2006/wordprocessingDrawing" xmlns:w10="urn:schemas-microsoft-com:office:word" xmlns:w="http://schemas.openxmlformats.org/wordprocessingml/2006/main" xmlns:w14="http://schemas.microsoft.com/office/word/2010/wordml" xmlns:w15="http://schemas.microsoft.com/office/word/2012/wordml" xmlns:w16cex="http://schemas.microsoft.com/office/word/2018/wordml/cex" xmlns:w16cid="http://schemas.microsoft.com/office/word/2016/wordml/cid" xmlns:w16="http://schemas.microsoft.com/office/word/2018/wordml" xmlns:w16se="http://schemas.microsoft.com/office/word/2015/wordml/symex" xmlns:wpg="http://schemas.microsoft.com/office/word/2010/wordprocessingGroup" xmlns:wpi="http://schemas.microsoft.com/office/word/2010/wordprocessingInk" xmlns:wne="http://schemas.microsoft.com/office/word/2006/wordml" xmlns:wps="http://schemas.microsoft.com/office/word/2010/wordprocessingShape" mc:Ignorable="w14 w15 w16se w16cid w16 w16cex wp14">
   <w:p>
     <w:pPr>
-      <w:pStyle w:val="Header"/>
+      <w:pStyle w:val="Koptekst"/>
     </w:pPr>
   </w:p>
 </w:hdr>
@@ -2511,7 +2442,7 @@
 <w:hdr xmlns:wpc="http://schemas.microsoft.com/office/word/2010/wordprocessingCanvas" xmlns:cx="http://schemas.microsoft.com/office/drawing/2014/chartex" xmlns:cx1="http://schemas.microsoft.com/office/drawing/2015/9/8/chartex" xmlns:cx2="http://schemas.microsoft.com/office/drawing/2015/10/21/chartex" xmlns:cx3="http://schemas.microsoft.com/office/drawing/2016/5/9/chartex" xmlns:cx4="http://schemas.microsoft.com/office/drawing/2016/5/10/chartex" xmlns:cx5="http://schemas.microsoft.com/office/drawing/2016/5/11/chartex" xmlns:cx6="http://schemas.microsoft.com/office/drawing/2016/5/12/chartex" xmlns:cx7="http://schemas.microsoft.com/office/drawing/2016/5/13/chartex" xmlns:cx8="http://schemas.microsoft.com/office/drawing/2016/5/14/chartex" xmlns:mc="http://schemas.openxmlformats.org/markup-compatibility/2006" xmlns:aink="http://schemas.microsoft.com/office/drawing/2016/ink" xmlns:am3d="http://schemas.microsoft.com/office/drawing/2017/model3d" xmlns:o="urn:schemas-microsoft-com:office:office" xmlns:r="http://schemas.openxmlformats.org/officeDocument/2006/relationships" xmlns:m="http://schemas.openxmlformats.org/officeDocument/2006/math" xmlns:v="urn:schemas-microsoft-com:vml" xmlns:wp14="http://schemas.microsoft.com/office/word/2010/wordprocessingDrawing" xmlns:wp="http://schemas.openxmlformats.org/drawingml/2006/wordprocessingDrawing" xmlns:w10="urn:schemas-microsoft-com:office:word" xmlns:w="http://schemas.openxmlformats.org/wordprocessingml/2006/main" xmlns:w14="http://schemas.microsoft.com/office/word/2010/wordml" xmlns:w15="http://schemas.microsoft.com/office/word/2012/wordml" xmlns:w16cex="http://schemas.microsoft.com/office/word/2018/wordml/cex" xmlns:w16cid="http://schemas.microsoft.com/office/word/2016/wordml/cid" xmlns:w16="http://schemas.microsoft.com/office/word/2018/wordml" xmlns:w16se="http://schemas.microsoft.com/office/word/2015/wordml/symex" xmlns:wpg="http://schemas.microsoft.com/office/word/2010/wordprocessingGroup" xmlns:wpi="http://schemas.microsoft.com/office/word/2010/wordprocessingInk" xmlns:wne="http://schemas.microsoft.com/office/word/2006/wordml" xmlns:wps="http://schemas.microsoft.com/office/word/2010/wordprocessingShape" mc:Ignorable="w14 w15 w16se w16cid w16 w16cex wp14">
   <w:p>
     <w:pPr>
-      <w:pStyle w:val="Header"/>
+      <w:pStyle w:val="Koptekst"/>
     </w:pPr>
     <w:r>
       <w:rPr>
@@ -2719,7 +2650,7 @@
 <w:hdr xmlns:wpc="http://schemas.microsoft.com/office/word/2010/wordprocessingCanvas" xmlns:cx="http://schemas.microsoft.com/office/drawing/2014/chartex" xmlns:cx1="http://schemas.microsoft.com/office/drawing/2015/9/8/chartex" xmlns:cx2="http://schemas.microsoft.com/office/drawing/2015/10/21/chartex" xmlns:cx3="http://schemas.microsoft.com/office/drawing/2016/5/9/chartex" xmlns:cx4="http://schemas.microsoft.com/office/drawing/2016/5/10/chartex" xmlns:cx5="http://schemas.microsoft.com/office/drawing/2016/5/11/chartex" xmlns:cx6="http://schemas.microsoft.com/office/drawing/2016/5/12/chartex" xmlns:cx7="http://schemas.microsoft.com/office/drawing/2016/5/13/chartex" xmlns:cx8="http://schemas.microsoft.com/office/drawing/2016/5/14/chartex" xmlns:mc="http://schemas.openxmlformats.org/markup-compatibility/2006" xmlns:aink="http://schemas.microsoft.com/office/drawing/2016/ink" xmlns:am3d="http://schemas.microsoft.com/office/drawing/2017/model3d" xmlns:o="urn:schemas-microsoft-com:office:office" xmlns:r="http://schemas.openxmlformats.org/officeDocument/2006/relationships" xmlns:m="http://schemas.openxmlformats.org/officeDocument/2006/math" xmlns:v="urn:schemas-microsoft-com:vml" xmlns:wp14="http://schemas.microsoft.com/office/word/2010/wordprocessingDrawing" xmlns:wp="http://schemas.openxmlformats.org/drawingml/2006/wordprocessingDrawing" xmlns:w10="urn:schemas-microsoft-com:office:word" xmlns:w="http://schemas.openxmlformats.org/wordprocessingml/2006/main" xmlns:w14="http://schemas.microsoft.com/office/word/2010/wordml" xmlns:w15="http://schemas.microsoft.com/office/word/2012/wordml" xmlns:w16cex="http://schemas.microsoft.com/office/word/2018/wordml/cex" xmlns:w16cid="http://schemas.microsoft.com/office/word/2016/wordml/cid" xmlns:w16="http://schemas.microsoft.com/office/word/2018/wordml" xmlns:w16se="http://schemas.microsoft.com/office/word/2015/wordml/symex" xmlns:wpg="http://schemas.microsoft.com/office/word/2010/wordprocessingGroup" xmlns:wpi="http://schemas.microsoft.com/office/word/2010/wordprocessingInk" xmlns:wne="http://schemas.microsoft.com/office/word/2006/wordml" xmlns:wps="http://schemas.microsoft.com/office/word/2010/wordprocessingShape" mc:Ignorable="w14 w15 w16se w16cid w16 w16cex wp14">
   <w:p>
     <w:pPr>
-      <w:pStyle w:val="Header"/>
+      <w:pStyle w:val="Koptekst"/>
     </w:pPr>
   </w:p>
 </w:hdr>
@@ -6413,6 +6344,7 @@
     <w:lsdException w:name="HTML Sample" w:semiHidden="1" w:unhideWhenUsed="1"/>
     <w:lsdException w:name="HTML Typewriter" w:semiHidden="1" w:unhideWhenUsed="1"/>
     <w:lsdException w:name="HTML Variable" w:semiHidden="1" w:unhideWhenUsed="1"/>
+    <w:lsdException w:name="Normal Table" w:semiHidden="1" w:unhideWhenUsed="1"/>
     <w:lsdException w:name="annotation subject" w:semiHidden="1" w:unhideWhenUsed="1"/>
     <w:lsdException w:name="No List" w:semiHidden="1" w:unhideWhenUsed="1"/>
     <w:lsdException w:name="Outline List 1" w:semiHidden="1" w:unhideWhenUsed="1"/>
@@ -6459,8 +6391,10 @@
     <w:lsdException w:name="Table Subtle 2" w:semiHidden="1" w:unhideWhenUsed="1"/>
     <w:lsdException w:name="Table Web 1" w:semiHidden="1" w:unhideWhenUsed="1"/>
     <w:lsdException w:name="Table Web 2" w:semiHidden="1" w:unhideWhenUsed="1"/>
+    <w:lsdException w:name="Table Web 3" w:semiHidden="1" w:unhideWhenUsed="1"/>
     <w:lsdException w:name="Balloon Text" w:semiHidden="1" w:unhideWhenUsed="1"/>
     <w:lsdException w:name="Table Grid" w:uiPriority="39"/>
+    <w:lsdException w:name="Table Theme" w:semiHidden="1" w:unhideWhenUsed="1"/>
     <w:lsdException w:name="Placeholder Text" w:semiHidden="1"/>
     <w:lsdException w:name="No Spacing" w:uiPriority="1"/>
     <w:lsdException w:name="Light Shading" w:uiPriority="60"/>
@@ -6673,7 +6607,7 @@
     <w:lsdException w:name="Unresolved Mention" w:semiHidden="1" w:unhideWhenUsed="1"/>
     <w:lsdException w:name="Smart Link" w:semiHidden="1" w:unhideWhenUsed="1"/>
   </w:latentStyles>
-  <w:style w:type="paragraph" w:default="1" w:styleId="Normal">
+  <w:style w:type="paragraph" w:default="1" w:styleId="Standaard">
     <w:name w:val="Normal"/>
     <w:qFormat/>
     <w:rsid w:val="001C3DF9"/>
@@ -6681,12 +6615,12 @@
       <w:sz w:val="20"/>
     </w:rPr>
   </w:style>
-  <w:style w:type="paragraph" w:styleId="Heading1">
+  <w:style w:type="paragraph" w:styleId="Kop1">
     <w:name w:val="heading 1"/>
     <w:aliases w:val="Subtitel 2"/>
-    <w:basedOn w:val="Normal"/>
-    <w:next w:val="Normal"/>
-    <w:link w:val="Heading1Char"/>
+    <w:basedOn w:val="Standaard"/>
+    <w:next w:val="Standaard"/>
+    <w:link w:val="Kop1Char"/>
     <w:uiPriority w:val="9"/>
     <w:qFormat/>
     <w:rsid w:val="001C3DF9"/>
@@ -6702,12 +6636,12 @@
       <w:szCs w:val="32"/>
     </w:rPr>
   </w:style>
-  <w:style w:type="paragraph" w:styleId="Heading2">
+  <w:style w:type="paragraph" w:styleId="Kop2">
     <w:name w:val="heading 2"/>
     <w:aliases w:val="Grote titel"/>
-    <w:basedOn w:val="Normal"/>
-    <w:next w:val="Normal"/>
-    <w:link w:val="Heading2Char"/>
+    <w:basedOn w:val="Standaard"/>
+    <w:next w:val="Standaard"/>
+    <w:link w:val="Kop2Char"/>
     <w:uiPriority w:val="9"/>
     <w:unhideWhenUsed/>
     <w:qFormat/>
@@ -6728,12 +6662,12 @@
       <w:szCs w:val="26"/>
     </w:rPr>
   </w:style>
-  <w:style w:type="paragraph" w:styleId="Heading3">
+  <w:style w:type="paragraph" w:styleId="Kop3">
     <w:name w:val="heading 3"/>
     <w:aliases w:val="Subtitel"/>
-    <w:basedOn w:val="Normal"/>
-    <w:next w:val="Normal"/>
-    <w:link w:val="Heading3Char"/>
+    <w:basedOn w:val="Standaard"/>
+    <w:next w:val="Standaard"/>
+    <w:link w:val="Kop3Char"/>
     <w:uiPriority w:val="9"/>
     <w:unhideWhenUsed/>
     <w:qFormat/>
@@ -6752,13 +6686,13 @@
       <w:lang w:val="nl-NL"/>
     </w:rPr>
   </w:style>
-  <w:style w:type="character" w:default="1" w:styleId="DefaultParagraphFont">
+  <w:style w:type="character" w:default="1" w:styleId="Standaardalinea-lettertype">
     <w:name w:val="Default Paragraph Font"/>
     <w:uiPriority w:val="1"/>
     <w:semiHidden/>
     <w:unhideWhenUsed/>
   </w:style>
-  <w:style w:type="table" w:default="1" w:styleId="TableNormal">
+  <w:style w:type="table" w:default="1" w:styleId="Standaardtabel">
     <w:name w:val="Normal Table"/>
     <w:uiPriority w:val="99"/>
     <w:semiHidden/>
@@ -6773,17 +6707,17 @@
       </w:tblCellMar>
     </w:tblPr>
   </w:style>
-  <w:style w:type="numbering" w:default="1" w:styleId="NoList">
+  <w:style w:type="numbering" w:default="1" w:styleId="Geenlijst">
     <w:name w:val="No List"/>
     <w:uiPriority w:val="99"/>
     <w:semiHidden/>
     <w:unhideWhenUsed/>
   </w:style>
-  <w:style w:type="character" w:customStyle="1" w:styleId="Heading1Char">
-    <w:name w:val="Heading 1 Char"/>
+  <w:style w:type="character" w:customStyle="1" w:styleId="Kop1Char">
+    <w:name w:val="Kop 1 Char"/>
     <w:aliases w:val="Subtitel 2 Char"/>
-    <w:basedOn w:val="DefaultParagraphFont"/>
-    <w:link w:val="Heading1"/>
+    <w:basedOn w:val="Standaardalinea-lettertype"/>
+    <w:link w:val="Kop1"/>
     <w:uiPriority w:val="9"/>
     <w:rsid w:val="001C3DF9"/>
     <w:rPr>
@@ -6794,11 +6728,11 @@
       <w:szCs w:val="32"/>
     </w:rPr>
   </w:style>
-  <w:style w:type="character" w:customStyle="1" w:styleId="Heading2Char">
-    <w:name w:val="Heading 2 Char"/>
+  <w:style w:type="character" w:customStyle="1" w:styleId="Kop2Char">
+    <w:name w:val="Kop 2 Char"/>
     <w:aliases w:val="Grote titel Char"/>
-    <w:basedOn w:val="DefaultParagraphFont"/>
-    <w:link w:val="Heading2"/>
+    <w:basedOn w:val="Standaardalinea-lettertype"/>
+    <w:link w:val="Kop2"/>
     <w:uiPriority w:val="9"/>
     <w:rsid w:val="001C3DF9"/>
     <w:rPr>
@@ -6808,11 +6742,11 @@
       <w:szCs w:val="26"/>
     </w:rPr>
   </w:style>
-  <w:style w:type="character" w:customStyle="1" w:styleId="Heading3Char">
-    <w:name w:val="Heading 3 Char"/>
+  <w:style w:type="character" w:customStyle="1" w:styleId="Kop3Char">
+    <w:name w:val="Kop 3 Char"/>
     <w:aliases w:val="Subtitel Char"/>
-    <w:basedOn w:val="DefaultParagraphFont"/>
-    <w:link w:val="Heading3"/>
+    <w:basedOn w:val="Standaardalinea-lettertype"/>
+    <w:link w:val="Kop3"/>
     <w:uiPriority w:val="9"/>
     <w:rsid w:val="001C3DF9"/>
     <w:rPr>
@@ -6823,9 +6757,9 @@
       <w:lang w:val="nl-NL"/>
     </w:rPr>
   </w:style>
-  <w:style w:type="paragraph" w:styleId="ListParagraph">
+  <w:style w:type="paragraph" w:styleId="Lijstalinea">
     <w:name w:val="List Paragraph"/>
-    <w:basedOn w:val="Normal"/>
+    <w:basedOn w:val="Standaard"/>
     <w:uiPriority w:val="34"/>
     <w:qFormat/>
     <w:rsid w:val="003023DC"/>
@@ -6834,9 +6768,9 @@
       <w:contextualSpacing/>
     </w:pPr>
   </w:style>
-  <w:style w:type="table" w:styleId="TableGrid">
+  <w:style w:type="table" w:styleId="Tabelraster">
     <w:name w:val="Table Grid"/>
-    <w:basedOn w:val="TableNormal"/>
+    <w:basedOn w:val="Standaardtabel"/>
     <w:uiPriority w:val="39"/>
     <w:rsid w:val="004D4F16"/>
     <w:tblPr>
@@ -6850,15 +6784,15 @@
       </w:tblBorders>
     </w:tblPr>
   </w:style>
-  <w:style w:type="paragraph" w:styleId="NoSpacing">
+  <w:style w:type="paragraph" w:styleId="Geenafstand">
     <w:name w:val="No Spacing"/>
     <w:uiPriority w:val="1"/>
     <w:rsid w:val="008B620C"/>
   </w:style>
-  <w:style w:type="paragraph" w:styleId="Header">
+  <w:style w:type="paragraph" w:styleId="Koptekst">
     <w:name w:val="header"/>
-    <w:basedOn w:val="Normal"/>
-    <w:link w:val="HeaderChar"/>
+    <w:basedOn w:val="Standaard"/>
+    <w:link w:val="KoptekstChar"/>
     <w:uiPriority w:val="99"/>
     <w:unhideWhenUsed/>
     <w:rsid w:val="005B5C02"/>
@@ -6869,17 +6803,17 @@
       </w:tabs>
     </w:pPr>
   </w:style>
-  <w:style w:type="character" w:customStyle="1" w:styleId="HeaderChar">
-    <w:name w:val="Header Char"/>
-    <w:basedOn w:val="DefaultParagraphFont"/>
-    <w:link w:val="Header"/>
+  <w:style w:type="character" w:customStyle="1" w:styleId="KoptekstChar">
+    <w:name w:val="Koptekst Char"/>
+    <w:basedOn w:val="Standaardalinea-lettertype"/>
+    <w:link w:val="Koptekst"/>
     <w:uiPriority w:val="99"/>
     <w:rsid w:val="005B5C02"/>
   </w:style>
-  <w:style w:type="paragraph" w:styleId="Footer">
+  <w:style w:type="paragraph" w:styleId="Voettekst">
     <w:name w:val="footer"/>
-    <w:basedOn w:val="Normal"/>
-    <w:link w:val="FooterChar"/>
+    <w:basedOn w:val="Standaard"/>
+    <w:link w:val="VoettekstChar"/>
     <w:uiPriority w:val="99"/>
     <w:unhideWhenUsed/>
     <w:rsid w:val="005B5C02"/>
@@ -6890,16 +6824,16 @@
       </w:tabs>
     </w:pPr>
   </w:style>
-  <w:style w:type="character" w:customStyle="1" w:styleId="FooterChar">
-    <w:name w:val="Footer Char"/>
-    <w:basedOn w:val="DefaultParagraphFont"/>
-    <w:link w:val="Footer"/>
+  <w:style w:type="character" w:customStyle="1" w:styleId="VoettekstChar">
+    <w:name w:val="Voettekst Char"/>
+    <w:basedOn w:val="Standaardalinea-lettertype"/>
+    <w:link w:val="Voettekst"/>
     <w:uiPriority w:val="99"/>
     <w:rsid w:val="005B5C02"/>
   </w:style>
   <w:style w:type="character" w:styleId="Hyperlink">
     <w:name w:val="Hyperlink"/>
-    <w:basedOn w:val="DefaultParagraphFont"/>
+    <w:basedOn w:val="Standaardalinea-lettertype"/>
     <w:uiPriority w:val="99"/>
     <w:unhideWhenUsed/>
     <w:rsid w:val="00774475"/>
@@ -6908,9 +6842,9 @@
       <w:u w:val="single"/>
     </w:rPr>
   </w:style>
-  <w:style w:type="character" w:styleId="CommentReference">
+  <w:style w:type="character" w:styleId="Verwijzingopmerking">
     <w:name w:val="annotation reference"/>
-    <w:basedOn w:val="DefaultParagraphFont"/>
+    <w:basedOn w:val="Standaardalinea-lettertype"/>
     <w:uiPriority w:val="99"/>
     <w:semiHidden/>
     <w:unhideWhenUsed/>
@@ -6920,10 +6854,10 @@
       <w:szCs w:val="16"/>
     </w:rPr>
   </w:style>
-  <w:style w:type="paragraph" w:styleId="CommentText">
+  <w:style w:type="paragraph" w:styleId="Tekstopmerking">
     <w:name w:val="annotation text"/>
-    <w:basedOn w:val="Normal"/>
-    <w:link w:val="CommentTextChar"/>
+    <w:basedOn w:val="Standaard"/>
+    <w:link w:val="TekstopmerkingChar"/>
     <w:uiPriority w:val="99"/>
     <w:semiHidden/>
     <w:unhideWhenUsed/>
@@ -6932,10 +6866,10 @@
       <w:szCs w:val="20"/>
     </w:rPr>
   </w:style>
-  <w:style w:type="character" w:customStyle="1" w:styleId="CommentTextChar">
-    <w:name w:val="Comment Text Char"/>
-    <w:basedOn w:val="DefaultParagraphFont"/>
-    <w:link w:val="CommentText"/>
+  <w:style w:type="character" w:customStyle="1" w:styleId="TekstopmerkingChar">
+    <w:name w:val="Tekst opmerking Char"/>
+    <w:basedOn w:val="Standaardalinea-lettertype"/>
+    <w:link w:val="Tekstopmerking"/>
     <w:uiPriority w:val="99"/>
     <w:semiHidden/>
     <w:rsid w:val="00814520"/>
@@ -6944,11 +6878,11 @@
       <w:szCs w:val="20"/>
     </w:rPr>
   </w:style>
-  <w:style w:type="paragraph" w:styleId="CommentSubject">
+  <w:style w:type="paragraph" w:styleId="Onderwerpvanopmerking">
     <w:name w:val="annotation subject"/>
-    <w:basedOn w:val="CommentText"/>
-    <w:next w:val="CommentText"/>
-    <w:link w:val="CommentSubjectChar"/>
+    <w:basedOn w:val="Tekstopmerking"/>
+    <w:next w:val="Tekstopmerking"/>
+    <w:link w:val="OnderwerpvanopmerkingChar"/>
     <w:uiPriority w:val="99"/>
     <w:semiHidden/>
     <w:unhideWhenUsed/>
@@ -6958,10 +6892,10 @@
       <w:bCs/>
     </w:rPr>
   </w:style>
-  <w:style w:type="character" w:customStyle="1" w:styleId="CommentSubjectChar">
-    <w:name w:val="Comment Subject Char"/>
-    <w:basedOn w:val="CommentTextChar"/>
-    <w:link w:val="CommentSubject"/>
+  <w:style w:type="character" w:customStyle="1" w:styleId="OnderwerpvanopmerkingChar">
+    <w:name w:val="Onderwerp van opmerking Char"/>
+    <w:basedOn w:val="TekstopmerkingChar"/>
+    <w:link w:val="Onderwerpvanopmerking"/>
     <w:uiPriority w:val="99"/>
     <w:semiHidden/>
     <w:rsid w:val="00814520"/>
@@ -6972,10 +6906,10 @@
       <w:szCs w:val="20"/>
     </w:rPr>
   </w:style>
-  <w:style w:type="paragraph" w:styleId="BalloonText">
+  <w:style w:type="paragraph" w:styleId="Ballontekst">
     <w:name w:val="Balloon Text"/>
-    <w:basedOn w:val="Normal"/>
-    <w:link w:val="BalloonTextChar"/>
+    <w:basedOn w:val="Standaard"/>
+    <w:link w:val="BallontekstChar"/>
     <w:uiPriority w:val="99"/>
     <w:semiHidden/>
     <w:unhideWhenUsed/>
@@ -6986,10 +6920,10 @@
       <w:szCs w:val="18"/>
     </w:rPr>
   </w:style>
-  <w:style w:type="character" w:customStyle="1" w:styleId="BalloonTextChar">
-    <w:name w:val="Balloon Text Char"/>
-    <w:basedOn w:val="DefaultParagraphFont"/>
-    <w:link w:val="BalloonText"/>
+  <w:style w:type="character" w:customStyle="1" w:styleId="BallontekstChar">
+    <w:name w:val="Ballontekst Char"/>
+    <w:basedOn w:val="Standaardalinea-lettertype"/>
+    <w:link w:val="Ballontekst"/>
     <w:uiPriority w:val="99"/>
     <w:semiHidden/>
     <w:rsid w:val="00814520"/>
@@ -6999,10 +6933,10 @@
       <w:szCs w:val="18"/>
     </w:rPr>
   </w:style>
-  <w:style w:type="paragraph" w:styleId="FootnoteText">
+  <w:style w:type="paragraph" w:styleId="Voetnoottekst">
     <w:name w:val="footnote text"/>
-    <w:basedOn w:val="Normal"/>
-    <w:link w:val="FootnoteTextChar"/>
+    <w:basedOn w:val="Standaard"/>
+    <w:link w:val="VoetnoottekstChar"/>
     <w:uiPriority w:val="99"/>
     <w:unhideWhenUsed/>
     <w:qFormat/>
@@ -7013,10 +6947,10 @@
       <w:szCs w:val="24"/>
     </w:rPr>
   </w:style>
-  <w:style w:type="character" w:customStyle="1" w:styleId="FootnoteTextChar">
-    <w:name w:val="Footnote Text Char"/>
-    <w:basedOn w:val="DefaultParagraphFont"/>
-    <w:link w:val="FootnoteText"/>
+  <w:style w:type="character" w:customStyle="1" w:styleId="VoetnoottekstChar">
+    <w:name w:val="Voetnoottekst Char"/>
+    <w:basedOn w:val="Standaardalinea-lettertype"/>
+    <w:link w:val="Voetnoottekst"/>
     <w:uiPriority w:val="99"/>
     <w:rsid w:val="009F2197"/>
     <w:rPr>
@@ -7025,9 +6959,9 @@
       <w:szCs w:val="24"/>
     </w:rPr>
   </w:style>
-  <w:style w:type="character" w:styleId="FootnoteReference">
+  <w:style w:type="character" w:styleId="Voetnootmarkering">
     <w:name w:val="footnote reference"/>
-    <w:basedOn w:val="DefaultParagraphFont"/>
+    <w:basedOn w:val="Standaardalinea-lettertype"/>
     <w:uiPriority w:val="99"/>
     <w:unhideWhenUsed/>
     <w:rsid w:val="002B516C"/>
@@ -7035,9 +6969,9 @@
       <w:vertAlign w:val="superscript"/>
     </w:rPr>
   </w:style>
-  <w:style w:type="character" w:styleId="Strong">
+  <w:style w:type="character" w:styleId="Zwaar">
     <w:name w:val="Strong"/>
-    <w:basedOn w:val="DefaultParagraphFont"/>
+    <w:basedOn w:val="Standaardalinea-lettertype"/>
     <w:uiPriority w:val="22"/>
     <w:rsid w:val="009B48FD"/>
     <w:rPr>
@@ -7063,7 +6997,7 @@
   </w:style>
   <w:style w:type="table" w:customStyle="1" w:styleId="Lijsttabel4-Accent11">
     <w:name w:val="Lijsttabel 4 - Accent 11"/>
-    <w:basedOn w:val="TableNormal"/>
+    <w:basedOn w:val="Standaardtabel"/>
     <w:uiPriority w:val="49"/>
     <w:rsid w:val="00BD6EFB"/>
     <w:rPr>
@@ -7135,12 +7069,12 @@
       </w:tcPr>
     </w:tblStylePr>
   </w:style>
-  <w:style w:type="paragraph" w:styleId="Title">
+  <w:style w:type="paragraph" w:styleId="Titel">
     <w:name w:val="Title"/>
     <w:aliases w:val="Kleine titel"/>
-    <w:basedOn w:val="Normal"/>
-    <w:next w:val="Normal"/>
-    <w:link w:val="TitleChar"/>
+    <w:basedOn w:val="Standaard"/>
+    <w:next w:val="Standaard"/>
+    <w:link w:val="TitelChar"/>
     <w:uiPriority w:val="10"/>
     <w:qFormat/>
     <w:rsid w:val="001C3DF9"/>
@@ -7155,11 +7089,11 @@
       <w:szCs w:val="56"/>
     </w:rPr>
   </w:style>
-  <w:style w:type="character" w:customStyle="1" w:styleId="TitleChar">
-    <w:name w:val="Title Char"/>
+  <w:style w:type="character" w:customStyle="1" w:styleId="TitelChar">
+    <w:name w:val="Titel Char"/>
     <w:aliases w:val="Kleine titel Char"/>
-    <w:basedOn w:val="DefaultParagraphFont"/>
-    <w:link w:val="Title"/>
+    <w:basedOn w:val="Standaardalinea-lettertype"/>
+    <w:link w:val="Titel"/>
     <w:uiPriority w:val="10"/>
     <w:rsid w:val="001C3DF9"/>
     <w:rPr>
@@ -7171,9 +7105,9 @@
       <w:szCs w:val="56"/>
     </w:rPr>
   </w:style>
-  <w:style w:type="table" w:styleId="GridTable1Light-Accent1">
+  <w:style w:type="table" w:styleId="Rastertabel1licht-Accent1">
     <w:name w:val="Grid Table 1 Light Accent 1"/>
-    <w:basedOn w:val="TableNormal"/>
+    <w:basedOn w:val="Standaardtabel"/>
     <w:uiPriority w:val="46"/>
     <w:rsid w:val="005571C9"/>
     <w:tblPr>
@@ -7225,10 +7159,10 @@
       </w:rPr>
     </w:tblStylePr>
   </w:style>
-  <w:style w:type="paragraph" w:styleId="EndnoteText">
+  <w:style w:type="paragraph" w:styleId="Eindnoottekst">
     <w:name w:val="endnote text"/>
-    <w:basedOn w:val="Normal"/>
-    <w:link w:val="EndnoteTextChar"/>
+    <w:basedOn w:val="Standaard"/>
+    <w:link w:val="EindnoottekstChar"/>
     <w:uiPriority w:val="99"/>
     <w:semiHidden/>
     <w:unhideWhenUsed/>
@@ -7237,10 +7171,10 @@
       <w:szCs w:val="20"/>
     </w:rPr>
   </w:style>
-  <w:style w:type="character" w:customStyle="1" w:styleId="EndnoteTextChar">
-    <w:name w:val="Endnote Text Char"/>
-    <w:basedOn w:val="DefaultParagraphFont"/>
-    <w:link w:val="EndnoteText"/>
+  <w:style w:type="character" w:customStyle="1" w:styleId="EindnoottekstChar">
+    <w:name w:val="Eindnoottekst Char"/>
+    <w:basedOn w:val="Standaardalinea-lettertype"/>
+    <w:link w:val="Eindnoottekst"/>
     <w:uiPriority w:val="99"/>
     <w:semiHidden/>
     <w:rsid w:val="00CB22D4"/>
@@ -7249,9 +7183,9 @@
       <w:szCs w:val="20"/>
     </w:rPr>
   </w:style>
-  <w:style w:type="character" w:styleId="EndnoteReference">
+  <w:style w:type="character" w:styleId="Eindnootmarkering">
     <w:name w:val="endnote reference"/>
-    <w:basedOn w:val="DefaultParagraphFont"/>
+    <w:basedOn w:val="Standaardalinea-lettertype"/>
     <w:uiPriority w:val="99"/>
     <w:semiHidden/>
     <w:unhideWhenUsed/>
@@ -7260,9 +7194,9 @@
       <w:vertAlign w:val="superscript"/>
     </w:rPr>
   </w:style>
-  <w:style w:type="character" w:styleId="UnresolvedMention">
+  <w:style w:type="character" w:styleId="Onopgelostemelding">
     <w:name w:val="Unresolved Mention"/>
-    <w:basedOn w:val="DefaultParagraphFont"/>
+    <w:basedOn w:val="Standaardalinea-lettertype"/>
     <w:uiPriority w:val="99"/>
     <w:semiHidden/>
     <w:unhideWhenUsed/>
@@ -7477,21 +7411,6 @@
 </file>
 
 <file path=customXml/item1.xml><?xml version="1.0" encoding="utf-8"?>
-<p:properties xmlns:p="http://schemas.microsoft.com/office/2006/metadata/properties" xmlns:xsi="http://www.w3.org/2001/XMLSchema-instance" xmlns:pc="http://schemas.microsoft.com/office/infopath/2007/PartnerControls">
-  <documentManagement/>
-</p:properties>
-</file>
-
-<file path=customXml/item2.xml><?xml version="1.0" encoding="utf-8"?>
-<?mso-contentType ?>
-<FormTemplates xmlns="http://schemas.microsoft.com/sharepoint/v3/contenttype/forms">
-  <Display>DocumentLibraryForm</Display>
-  <Edit>DocumentLibraryForm</Edit>
-  <New>DocumentLibraryForm</New>
-</FormTemplates>
-</file>
-
-<file path=customXml/item3.xml><?xml version="1.0" encoding="utf-8"?>
 <ct:contentTypeSchema xmlns:ct="http://schemas.microsoft.com/office/2006/metadata/contentType" xmlns:ma="http://schemas.microsoft.com/office/2006/metadata/properties/metaAttributes" ct:_="" ma:_="" ma:contentTypeName="Document" ma:contentTypeID="0x010100AD0185FF4C350E4FBC1D9C6755033037" ma:contentTypeVersion="5" ma:contentTypeDescription="Create a new document." ma:contentTypeScope="" ma:versionID="aa4d988d5914b235ef4d7569df0aea6e">
   <xsd:schema xmlns:xsd="http://www.w3.org/2001/XMLSchema" xmlns:xs="http://www.w3.org/2001/XMLSchema" xmlns:p="http://schemas.microsoft.com/office/2006/metadata/properties" xmlns:ns2="d374f1f6-a7bc-4ce3-8ce4-dbead62070db" targetNamespace="http://schemas.microsoft.com/office/2006/metadata/properties" ma:root="true" ma:fieldsID="b6ffeecf544170e0b8935ee4ae7ba25c" ns2:_="">
     <xsd:import namespace="d374f1f6-a7bc-4ce3-8ce4-dbead62070db"/>
@@ -7643,28 +7562,26 @@
 </ct:contentTypeSchema>
 </file>
 
+<file path=customXml/item2.xml><?xml version="1.0" encoding="utf-8"?>
+<?mso-contentType ?>
+<FormTemplates xmlns="http://schemas.microsoft.com/sharepoint/v3/contenttype/forms">
+  <Display>DocumentLibraryForm</Display>
+  <Edit>DocumentLibraryForm</Edit>
+  <New>DocumentLibraryForm</New>
+</FormTemplates>
+</file>
+
+<file path=customXml/item3.xml><?xml version="1.0" encoding="utf-8"?>
+<p:properties xmlns:p="http://schemas.microsoft.com/office/2006/metadata/properties" xmlns:xsi="http://www.w3.org/2001/XMLSchema-instance" xmlns:pc="http://schemas.microsoft.com/office/infopath/2007/PartnerControls">
+  <documentManagement/>
+</p:properties>
+</file>
+
 <file path=customXml/item4.xml><?xml version="1.0" encoding="utf-8"?>
 <b:Sources xmlns:b="http://schemas.openxmlformats.org/officeDocument/2006/bibliography" xmlns="http://schemas.openxmlformats.org/officeDocument/2006/bibliography" SelectedStyle="/APA.XSL" StyleName="APA"/>
 </file>
 
 <file path=customXml/itemProps1.xml><?xml version="1.0" encoding="utf-8"?>
-<ds:datastoreItem xmlns:ds="http://schemas.openxmlformats.org/officeDocument/2006/customXml" ds:itemID="{B3D4E95A-F381-439B-8FB2-94D90951DA34}">
-  <ds:schemaRefs>
-    <ds:schemaRef ds:uri="http://schemas.microsoft.com/office/2006/metadata/properties"/>
-    <ds:schemaRef ds:uri="http://schemas.microsoft.com/office/infopath/2007/PartnerControls"/>
-  </ds:schemaRefs>
-</ds:datastoreItem>
-</file>
-
-<file path=customXml/itemProps2.xml><?xml version="1.0" encoding="utf-8"?>
-<ds:datastoreItem xmlns:ds="http://schemas.openxmlformats.org/officeDocument/2006/customXml" ds:itemID="{7F113734-79F7-40EA-88EB-A1762DB83BB0}">
-  <ds:schemaRefs>
-    <ds:schemaRef ds:uri="http://schemas.microsoft.com/sharepoint/v3/contenttype/forms"/>
-  </ds:schemaRefs>
-</ds:datastoreItem>
-</file>
-
-<file path=customXml/itemProps3.xml><?xml version="1.0" encoding="utf-8"?>
 <ds:datastoreItem xmlns:ds="http://schemas.openxmlformats.org/officeDocument/2006/customXml" ds:itemID="{276B3B88-A5C6-4E60-BFDF-503C10A4A710}">
   <ds:schemaRefs>
     <ds:schemaRef ds:uri="http://schemas.microsoft.com/office/2006/metadata/contentType"/>
@@ -7682,6 +7599,23 @@
 </ds:datastoreItem>
 </file>
 
+<file path=customXml/itemProps2.xml><?xml version="1.0" encoding="utf-8"?>
+<ds:datastoreItem xmlns:ds="http://schemas.openxmlformats.org/officeDocument/2006/customXml" ds:itemID="{7F113734-79F7-40EA-88EB-A1762DB83BB0}">
+  <ds:schemaRefs>
+    <ds:schemaRef ds:uri="http://schemas.microsoft.com/sharepoint/v3/contenttype/forms"/>
+  </ds:schemaRefs>
+</ds:datastoreItem>
+</file>
+
+<file path=customXml/itemProps3.xml><?xml version="1.0" encoding="utf-8"?>
+<ds:datastoreItem xmlns:ds="http://schemas.openxmlformats.org/officeDocument/2006/customXml" ds:itemID="{B3D4E95A-F381-439B-8FB2-94D90951DA34}">
+  <ds:schemaRefs>
+    <ds:schemaRef ds:uri="http://schemas.microsoft.com/office/2006/metadata/properties"/>
+    <ds:schemaRef ds:uri="http://schemas.microsoft.com/office/infopath/2007/PartnerControls"/>
+  </ds:schemaRefs>
+</ds:datastoreItem>
+</file>
+
 <file path=customXml/itemProps4.xml><?xml version="1.0" encoding="utf-8"?>
 <ds:datastoreItem xmlns:ds="http://schemas.openxmlformats.org/officeDocument/2006/customXml" ds:itemID="{78D1ADC5-8CA9-CE4F-97E2-58376D8F7BF0}">
   <ds:schemaRefs>

</xml_diff>

<commit_message>
ADD: Handleidingen, FIX: Documents
Added User manual & Installation manual
Fixed most documents on layout and spelling errors
</commit_message>
<xml_diff>
--- a/Documents/Milestone 3/Design Document/Design Document.docx
+++ b/Documents/Milestone 3/Design Document/Design Document.docx
@@ -274,14 +274,18 @@
     </w:p>
     <w:p>
       <w:pPr>
-        <w:pStyle w:val="Kop2"/>
+        <w:pStyle w:val="Heading2"/>
       </w:pPr>
       <w:r>
         <w:lastRenderedPageBreak/>
         <w:t>Content</w:t>
       </w:r>
     </w:p>
-    <w:p/>
+    <w:p>
+      <w:pPr>
+        <w:spacing w:line="360" w:lineRule="auto"/>
+      </w:pPr>
+    </w:p>
     <w:p>
       <w:pPr>
         <w:tabs>
@@ -290,6 +294,7 @@
         <w:autoSpaceDE w:val="0"/>
         <w:autoSpaceDN w:val="0"/>
         <w:adjustRightInd w:val="0"/>
+        <w:spacing w:line="360" w:lineRule="auto"/>
         <w:rPr>
           <w:rFonts w:cstheme="minorHAnsi"/>
           <w:sz w:val="24"/>
@@ -341,15 +346,16 @@
         <w:autoSpaceDE w:val="0"/>
         <w:autoSpaceDN w:val="0"/>
         <w:adjustRightInd w:val="0"/>
+        <w:spacing w:line="360" w:lineRule="auto"/>
         <w:jc w:val="both"/>
         <w:rPr>
           <w:rFonts w:cstheme="minorHAnsi"/>
           <w:sz w:val="24"/>
           <w:szCs w:val="24"/>
+          <w:lang w:val="en-US"/>
         </w:rPr>
       </w:pPr>
       <w:hyperlink w:anchor="_Doelgroep" w:history="1">
-        <w:proofErr w:type="spellStart"/>
         <w:r>
           <w:rPr>
             <w:rStyle w:val="Hyperlink"/>
@@ -358,10 +364,10 @@
             <w:sz w:val="24"/>
             <w:szCs w:val="24"/>
             <w:u w:val="none"/>
+            <w:lang w:val="en-US"/>
           </w:rPr>
           <w:t>Icons</w:t>
         </w:r>
-        <w:proofErr w:type="spellEnd"/>
         <w:r>
           <w:rPr>
             <w:rStyle w:val="Hyperlink"/>
@@ -370,6 +376,7 @@
             <w:sz w:val="24"/>
             <w:szCs w:val="24"/>
             <w:u w:val="none"/>
+            <w:lang w:val="en-US"/>
           </w:rPr>
           <w:tab/>
         </w:r>
@@ -381,6 +388,7 @@
             <w:sz w:val="24"/>
             <w:szCs w:val="24"/>
             <w:u w:val="none"/>
+            <w:lang w:val="en-US"/>
           </w:rPr>
           <w:t>6</w:t>
         </w:r>
@@ -390,6 +398,7 @@
           <w:rFonts w:cstheme="minorHAnsi"/>
           <w:sz w:val="24"/>
           <w:szCs w:val="24"/>
+          <w:lang w:val="en-US"/>
         </w:rPr>
         <w:t xml:space="preserve"> </w:t>
       </w:r>
@@ -402,14 +411,17 @@
         <w:autoSpaceDE w:val="0"/>
         <w:autoSpaceDN w:val="0"/>
         <w:adjustRightInd w:val="0"/>
+        <w:spacing w:line="360" w:lineRule="auto"/>
         <w:jc w:val="both"/>
         <w:rPr>
           <w:rFonts w:cstheme="minorHAnsi"/>
           <w:sz w:val="24"/>
           <w:szCs w:val="24"/>
+          <w:lang w:val="en-US"/>
         </w:rPr>
       </w:pPr>
       <w:hyperlink w:anchor="_Concurrentie_Analyse" w:history="1">
+        <w:proofErr w:type="spellStart"/>
         <w:r>
           <w:rPr>
             <w:rStyle w:val="Hyperlink"/>
@@ -418,9 +430,11 @@
             <w:sz w:val="24"/>
             <w:szCs w:val="24"/>
             <w:u w:val="none"/>
+            <w:lang w:val="en-US"/>
           </w:rPr>
           <w:t>Kleurenpalet</w:t>
         </w:r>
+        <w:proofErr w:type="spellEnd"/>
         <w:r>
           <w:rPr>
             <w:rStyle w:val="Hyperlink"/>
@@ -429,6 +443,7 @@
             <w:sz w:val="24"/>
             <w:szCs w:val="24"/>
             <w:u w:val="none"/>
+            <w:lang w:val="en-US"/>
           </w:rPr>
           <w:tab/>
         </w:r>
@@ -440,6 +455,7 @@
             <w:sz w:val="24"/>
             <w:szCs w:val="24"/>
             <w:u w:val="none"/>
+            <w:lang w:val="en-US"/>
           </w:rPr>
           <w:t>7</w:t>
         </w:r>
@@ -453,14 +469,17 @@
         <w:autoSpaceDE w:val="0"/>
         <w:autoSpaceDN w:val="0"/>
         <w:adjustRightInd w:val="0"/>
+        <w:spacing w:line="360" w:lineRule="auto"/>
         <w:jc w:val="both"/>
         <w:rPr>
           <w:rFonts w:cstheme="minorHAnsi"/>
           <w:sz w:val="24"/>
           <w:szCs w:val="24"/>
+          <w:lang w:val="en-US"/>
         </w:rPr>
       </w:pPr>
       <w:hyperlink w:anchor="_MVP" w:history="1">
+        <w:proofErr w:type="spellStart"/>
         <w:r>
           <w:rPr>
             <w:rStyle w:val="Hyperlink"/>
@@ -469,9 +488,11 @@
             <w:sz w:val="24"/>
             <w:szCs w:val="24"/>
             <w:u w:val="none"/>
+            <w:lang w:val="en-US"/>
           </w:rPr>
           <w:t>Lettertype</w:t>
         </w:r>
+        <w:proofErr w:type="spellEnd"/>
         <w:r>
           <w:rPr>
             <w:rStyle w:val="Hyperlink"/>
@@ -480,6 +501,7 @@
             <w:sz w:val="24"/>
             <w:szCs w:val="24"/>
             <w:u w:val="none"/>
+            <w:lang w:val="en-US"/>
           </w:rPr>
           <w:tab/>
         </w:r>
@@ -491,6 +513,7 @@
             <w:sz w:val="24"/>
             <w:szCs w:val="24"/>
             <w:u w:val="none"/>
+            <w:lang w:val="en-US"/>
           </w:rPr>
           <w:t>7</w:t>
         </w:r>
@@ -498,6 +521,7 @@
     </w:p>
     <w:p>
       <w:pPr>
+        <w:spacing w:line="360" w:lineRule="auto"/>
         <w:rPr>
           <w:rStyle w:val="Hyperlink"/>
           <w:color w:val="auto"/>
@@ -521,7 +545,7 @@
     </w:p>
     <w:p>
       <w:pPr>
-        <w:pStyle w:val="Kop2"/>
+        <w:pStyle w:val="Heading2"/>
         <w:rPr>
           <w:lang w:val="en-US"/>
         </w:rPr>
@@ -1187,7 +1211,7 @@
     </w:p>
     <w:p>
       <w:pPr>
-        <w:pStyle w:val="Kop2"/>
+        <w:pStyle w:val="Heading2"/>
         <w:rPr>
           <w:lang w:val="en-US"/>
         </w:rPr>
@@ -1208,7 +1232,7 @@
     </w:p>
     <w:tbl>
       <w:tblPr>
-        <w:tblStyle w:val="Tabelraster"/>
+        <w:tblStyle w:val="TableGrid"/>
         <w:tblW w:w="0" w:type="auto"/>
         <w:jc w:val="center"/>
         <w:tblLook w:val="04A0" w:firstRow="1" w:lastRow="0" w:firstColumn="1" w:lastColumn="0" w:noHBand="0" w:noVBand="1"/>
@@ -1675,7 +1699,7 @@
     </w:p>
     <w:p>
       <w:pPr>
-        <w:pStyle w:val="Kop2"/>
+        <w:pStyle w:val="Heading2"/>
         <w:rPr>
           <w:lang w:val="en-US"/>
         </w:rPr>
@@ -1768,7 +1792,7 @@
     </w:p>
     <w:p>
       <w:pPr>
-        <w:pStyle w:val="Kop2"/>
+        <w:pStyle w:val="Heading2"/>
         <w:rPr>
           <w:lang w:val="en-US"/>
         </w:rPr>
@@ -1876,7 +1900,7 @@
     </w:p>
     <w:p>
       <w:pPr>
-        <w:pStyle w:val="Kop2"/>
+        <w:pStyle w:val="Heading2"/>
         <w:rPr>
           <w:lang w:val="en-US"/>
         </w:rPr>
@@ -1946,13 +1970,14 @@
 <w:ftr xmlns:wpc="http://schemas.microsoft.com/office/word/2010/wordprocessingCanvas" xmlns:cx="http://schemas.microsoft.com/office/drawing/2014/chartex" xmlns:cx1="http://schemas.microsoft.com/office/drawing/2015/9/8/chartex" xmlns:cx2="http://schemas.microsoft.com/office/drawing/2015/10/21/chartex" xmlns:cx3="http://schemas.microsoft.com/office/drawing/2016/5/9/chartex" xmlns:cx4="http://schemas.microsoft.com/office/drawing/2016/5/10/chartex" xmlns:cx5="http://schemas.microsoft.com/office/drawing/2016/5/11/chartex" xmlns:cx6="http://schemas.microsoft.com/office/drawing/2016/5/12/chartex" xmlns:cx7="http://schemas.microsoft.com/office/drawing/2016/5/13/chartex" xmlns:cx8="http://schemas.microsoft.com/office/drawing/2016/5/14/chartex" xmlns:mc="http://schemas.openxmlformats.org/markup-compatibility/2006" xmlns:aink="http://schemas.microsoft.com/office/drawing/2016/ink" xmlns:am3d="http://schemas.microsoft.com/office/drawing/2017/model3d" xmlns:o="urn:schemas-microsoft-com:office:office" xmlns:r="http://schemas.openxmlformats.org/officeDocument/2006/relationships" xmlns:m="http://schemas.openxmlformats.org/officeDocument/2006/math" xmlns:v="urn:schemas-microsoft-com:vml" xmlns:wp14="http://schemas.microsoft.com/office/word/2010/wordprocessingDrawing" xmlns:wp="http://schemas.openxmlformats.org/drawingml/2006/wordprocessingDrawing" xmlns:w10="urn:schemas-microsoft-com:office:word" xmlns:w="http://schemas.openxmlformats.org/wordprocessingml/2006/main" xmlns:w14="http://schemas.microsoft.com/office/word/2010/wordml" xmlns:w15="http://schemas.microsoft.com/office/word/2012/wordml" xmlns:w16cex="http://schemas.microsoft.com/office/word/2018/wordml/cex" xmlns:w16cid="http://schemas.microsoft.com/office/word/2016/wordml/cid" xmlns:w16="http://schemas.microsoft.com/office/word/2018/wordml" xmlns:w16se="http://schemas.microsoft.com/office/word/2015/wordml/symex" xmlns:wpg="http://schemas.microsoft.com/office/word/2010/wordprocessingGroup" xmlns:wpi="http://schemas.microsoft.com/office/word/2010/wordprocessingInk" xmlns:wne="http://schemas.microsoft.com/office/word/2006/wordml" xmlns:wps="http://schemas.microsoft.com/office/word/2010/wordprocessingShape" mc:Ignorable="w14 w15 w16se w16cid w16 w16cex wp14">
   <w:p>
     <w:pPr>
-      <w:pStyle w:val="Voettekst"/>
+      <w:pStyle w:val="Footer"/>
       <w:jc w:val="right"/>
       <w:rPr>
         <w:rFonts w:ascii="Arial Rounded MT Bold" w:hAnsi="Arial Rounded MT Bold"/>
         <w:sz w:val="15"/>
       </w:rPr>
     </w:pPr>
+    <w:proofErr w:type="gramStart"/>
     <w:r>
       <w:rPr>
         <w:rFonts w:ascii="Calibri" w:hAnsi="Calibri" w:cs="Calibri"/>
@@ -1978,7 +2003,17 @@
         <w:sz w:val="15"/>
         <w:szCs w:val="20"/>
       </w:rPr>
-      <w:t xml:space="preserve">/ </w:t>
+      <w:t>/</w:t>
+    </w:r>
+    <w:proofErr w:type="gramEnd"/>
+    <w:r>
+      <w:rPr>
+        <w:rFonts w:ascii="Arial Rounded MT Bold" w:hAnsi="Arial Rounded MT Bold"/>
+        <w:color w:val="44C8F5" w:themeColor="accent1"/>
+        <w:sz w:val="15"/>
+        <w:szCs w:val="20"/>
+      </w:rPr>
+      <w:t xml:space="preserve"> </w:t>
     </w:r>
     <w:r>
       <w:rPr>
@@ -2038,7 +2073,7 @@
 <w:ftr xmlns:wpc="http://schemas.microsoft.com/office/word/2010/wordprocessingCanvas" xmlns:cx="http://schemas.microsoft.com/office/drawing/2014/chartex" xmlns:cx1="http://schemas.microsoft.com/office/drawing/2015/9/8/chartex" xmlns:cx2="http://schemas.microsoft.com/office/drawing/2015/10/21/chartex" xmlns:cx3="http://schemas.microsoft.com/office/drawing/2016/5/9/chartex" xmlns:cx4="http://schemas.microsoft.com/office/drawing/2016/5/10/chartex" xmlns:cx5="http://schemas.microsoft.com/office/drawing/2016/5/11/chartex" xmlns:cx6="http://schemas.microsoft.com/office/drawing/2016/5/12/chartex" xmlns:cx7="http://schemas.microsoft.com/office/drawing/2016/5/13/chartex" xmlns:cx8="http://schemas.microsoft.com/office/drawing/2016/5/14/chartex" xmlns:mc="http://schemas.openxmlformats.org/markup-compatibility/2006" xmlns:aink="http://schemas.microsoft.com/office/drawing/2016/ink" xmlns:am3d="http://schemas.microsoft.com/office/drawing/2017/model3d" xmlns:o="urn:schemas-microsoft-com:office:office" xmlns:r="http://schemas.openxmlformats.org/officeDocument/2006/relationships" xmlns:m="http://schemas.openxmlformats.org/officeDocument/2006/math" xmlns:v="urn:schemas-microsoft-com:vml" xmlns:wp14="http://schemas.microsoft.com/office/word/2010/wordprocessingDrawing" xmlns:wp="http://schemas.openxmlformats.org/drawingml/2006/wordprocessingDrawing" xmlns:w10="urn:schemas-microsoft-com:office:word" xmlns:w="http://schemas.openxmlformats.org/wordprocessingml/2006/main" xmlns:w14="http://schemas.microsoft.com/office/word/2010/wordml" xmlns:w15="http://schemas.microsoft.com/office/word/2012/wordml" xmlns:w16cex="http://schemas.microsoft.com/office/word/2018/wordml/cex" xmlns:w16cid="http://schemas.microsoft.com/office/word/2016/wordml/cid" xmlns:w16="http://schemas.microsoft.com/office/word/2018/wordml" xmlns:w16se="http://schemas.microsoft.com/office/word/2015/wordml/symex" xmlns:wpg="http://schemas.microsoft.com/office/word/2010/wordprocessingGroup" xmlns:wpi="http://schemas.microsoft.com/office/word/2010/wordprocessingInk" xmlns:wne="http://schemas.microsoft.com/office/word/2006/wordml" xmlns:wps="http://schemas.microsoft.com/office/word/2010/wordprocessingShape" mc:Ignorable="w14 w15 w16se w16cid w16 w16cex wp14">
   <w:p>
     <w:pPr>
-      <w:pStyle w:val="Voettekst"/>
+      <w:pStyle w:val="Footer"/>
     </w:pPr>
     <w:r>
       <w:rPr>
@@ -2139,7 +2174,7 @@
 <w:hdr xmlns:wpc="http://schemas.microsoft.com/office/word/2010/wordprocessingCanvas" xmlns:cx="http://schemas.microsoft.com/office/drawing/2014/chartex" xmlns:cx1="http://schemas.microsoft.com/office/drawing/2015/9/8/chartex" xmlns:cx2="http://schemas.microsoft.com/office/drawing/2015/10/21/chartex" xmlns:cx3="http://schemas.microsoft.com/office/drawing/2016/5/9/chartex" xmlns:cx4="http://schemas.microsoft.com/office/drawing/2016/5/10/chartex" xmlns:cx5="http://schemas.microsoft.com/office/drawing/2016/5/11/chartex" xmlns:cx6="http://schemas.microsoft.com/office/drawing/2016/5/12/chartex" xmlns:cx7="http://schemas.microsoft.com/office/drawing/2016/5/13/chartex" xmlns:cx8="http://schemas.microsoft.com/office/drawing/2016/5/14/chartex" xmlns:mc="http://schemas.openxmlformats.org/markup-compatibility/2006" xmlns:aink="http://schemas.microsoft.com/office/drawing/2016/ink" xmlns:am3d="http://schemas.microsoft.com/office/drawing/2017/model3d" xmlns:o="urn:schemas-microsoft-com:office:office" xmlns:r="http://schemas.openxmlformats.org/officeDocument/2006/relationships" xmlns:m="http://schemas.openxmlformats.org/officeDocument/2006/math" xmlns:v="urn:schemas-microsoft-com:vml" xmlns:wp14="http://schemas.microsoft.com/office/word/2010/wordprocessingDrawing" xmlns:wp="http://schemas.openxmlformats.org/drawingml/2006/wordprocessingDrawing" xmlns:w10="urn:schemas-microsoft-com:office:word" xmlns:w="http://schemas.openxmlformats.org/wordprocessingml/2006/main" xmlns:w14="http://schemas.microsoft.com/office/word/2010/wordml" xmlns:w15="http://schemas.microsoft.com/office/word/2012/wordml" xmlns:w16cex="http://schemas.microsoft.com/office/word/2018/wordml/cex" xmlns:w16cid="http://schemas.microsoft.com/office/word/2016/wordml/cid" xmlns:w16="http://schemas.microsoft.com/office/word/2018/wordml" xmlns:w16se="http://schemas.microsoft.com/office/word/2015/wordml/symex" xmlns:wpg="http://schemas.microsoft.com/office/word/2010/wordprocessingGroup" xmlns:wpi="http://schemas.microsoft.com/office/word/2010/wordprocessingInk" xmlns:wne="http://schemas.microsoft.com/office/word/2006/wordml" xmlns:wps="http://schemas.microsoft.com/office/word/2010/wordprocessingShape" mc:Ignorable="w14 w15 w16se w16cid w16 w16cex wp14">
   <w:p>
     <w:pPr>
-      <w:pStyle w:val="Koptekst"/>
+      <w:pStyle w:val="Header"/>
     </w:pPr>
     <w:r>
       <w:rPr>
@@ -2348,7 +2383,7 @@
 <w:hdr xmlns:wpc="http://schemas.microsoft.com/office/word/2010/wordprocessingCanvas" xmlns:cx="http://schemas.microsoft.com/office/drawing/2014/chartex" xmlns:cx1="http://schemas.microsoft.com/office/drawing/2015/9/8/chartex" xmlns:cx2="http://schemas.microsoft.com/office/drawing/2015/10/21/chartex" xmlns:cx3="http://schemas.microsoft.com/office/drawing/2016/5/9/chartex" xmlns:cx4="http://schemas.microsoft.com/office/drawing/2016/5/10/chartex" xmlns:cx5="http://schemas.microsoft.com/office/drawing/2016/5/11/chartex" xmlns:cx6="http://schemas.microsoft.com/office/drawing/2016/5/12/chartex" xmlns:cx7="http://schemas.microsoft.com/office/drawing/2016/5/13/chartex" xmlns:cx8="http://schemas.microsoft.com/office/drawing/2016/5/14/chartex" xmlns:mc="http://schemas.openxmlformats.org/markup-compatibility/2006" xmlns:aink="http://schemas.microsoft.com/office/drawing/2016/ink" xmlns:am3d="http://schemas.microsoft.com/office/drawing/2017/model3d" xmlns:o="urn:schemas-microsoft-com:office:office" xmlns:r="http://schemas.openxmlformats.org/officeDocument/2006/relationships" xmlns:m="http://schemas.openxmlformats.org/officeDocument/2006/math" xmlns:v="urn:schemas-microsoft-com:vml" xmlns:wp14="http://schemas.microsoft.com/office/word/2010/wordprocessingDrawing" xmlns:wp="http://schemas.openxmlformats.org/drawingml/2006/wordprocessingDrawing" xmlns:w10="urn:schemas-microsoft-com:office:word" xmlns:w="http://schemas.openxmlformats.org/wordprocessingml/2006/main" xmlns:w14="http://schemas.microsoft.com/office/word/2010/wordml" xmlns:w15="http://schemas.microsoft.com/office/word/2012/wordml" xmlns:w16cex="http://schemas.microsoft.com/office/word/2018/wordml/cex" xmlns:w16cid="http://schemas.microsoft.com/office/word/2016/wordml/cid" xmlns:w16="http://schemas.microsoft.com/office/word/2018/wordml" xmlns:w16se="http://schemas.microsoft.com/office/word/2015/wordml/symex" xmlns:wpg="http://schemas.microsoft.com/office/word/2010/wordprocessingGroup" xmlns:wpi="http://schemas.microsoft.com/office/word/2010/wordprocessingInk" xmlns:wne="http://schemas.microsoft.com/office/word/2006/wordml" xmlns:wps="http://schemas.microsoft.com/office/word/2010/wordprocessingShape" mc:Ignorable="w14 w15 w16se w16cid w16 w16cex wp14">
   <w:p>
     <w:pPr>
-      <w:pStyle w:val="Koptekst"/>
+      <w:pStyle w:val="Header"/>
     </w:pPr>
   </w:p>
 </w:hdr>
@@ -2358,7 +2393,7 @@
 <w:hdr xmlns:wpc="http://schemas.microsoft.com/office/word/2010/wordprocessingCanvas" xmlns:cx="http://schemas.microsoft.com/office/drawing/2014/chartex" xmlns:cx1="http://schemas.microsoft.com/office/drawing/2015/9/8/chartex" xmlns:cx2="http://schemas.microsoft.com/office/drawing/2015/10/21/chartex" xmlns:cx3="http://schemas.microsoft.com/office/drawing/2016/5/9/chartex" xmlns:cx4="http://schemas.microsoft.com/office/drawing/2016/5/10/chartex" xmlns:cx5="http://schemas.microsoft.com/office/drawing/2016/5/11/chartex" xmlns:cx6="http://schemas.microsoft.com/office/drawing/2016/5/12/chartex" xmlns:cx7="http://schemas.microsoft.com/office/drawing/2016/5/13/chartex" xmlns:cx8="http://schemas.microsoft.com/office/drawing/2016/5/14/chartex" xmlns:mc="http://schemas.openxmlformats.org/markup-compatibility/2006" xmlns:aink="http://schemas.microsoft.com/office/drawing/2016/ink" xmlns:am3d="http://schemas.microsoft.com/office/drawing/2017/model3d" xmlns:o="urn:schemas-microsoft-com:office:office" xmlns:r="http://schemas.openxmlformats.org/officeDocument/2006/relationships" xmlns:m="http://schemas.openxmlformats.org/officeDocument/2006/math" xmlns:v="urn:schemas-microsoft-com:vml" xmlns:wp14="http://schemas.microsoft.com/office/word/2010/wordprocessingDrawing" xmlns:wp="http://schemas.openxmlformats.org/drawingml/2006/wordprocessingDrawing" xmlns:w10="urn:schemas-microsoft-com:office:word" xmlns:w="http://schemas.openxmlformats.org/wordprocessingml/2006/main" xmlns:w14="http://schemas.microsoft.com/office/word/2010/wordml" xmlns:w15="http://schemas.microsoft.com/office/word/2012/wordml" xmlns:w16cex="http://schemas.microsoft.com/office/word/2018/wordml/cex" xmlns:w16cid="http://schemas.microsoft.com/office/word/2016/wordml/cid" xmlns:w16="http://schemas.microsoft.com/office/word/2018/wordml" xmlns:w16se="http://schemas.microsoft.com/office/word/2015/wordml/symex" xmlns:wpg="http://schemas.microsoft.com/office/word/2010/wordprocessingGroup" xmlns:wpi="http://schemas.microsoft.com/office/word/2010/wordprocessingInk" xmlns:wne="http://schemas.microsoft.com/office/word/2006/wordml" xmlns:wps="http://schemas.microsoft.com/office/word/2010/wordprocessingShape" mc:Ignorable="w14 w15 w16se w16cid w16 w16cex wp14">
   <w:p>
     <w:pPr>
-      <w:pStyle w:val="Koptekst"/>
+      <w:pStyle w:val="Header"/>
     </w:pPr>
     <w:r>
       <w:rPr>
@@ -2422,7 +2457,7 @@
 <w:hdr xmlns:wpc="http://schemas.microsoft.com/office/word/2010/wordprocessingCanvas" xmlns:cx="http://schemas.microsoft.com/office/drawing/2014/chartex" xmlns:cx1="http://schemas.microsoft.com/office/drawing/2015/9/8/chartex" xmlns:cx2="http://schemas.microsoft.com/office/drawing/2015/10/21/chartex" xmlns:cx3="http://schemas.microsoft.com/office/drawing/2016/5/9/chartex" xmlns:cx4="http://schemas.microsoft.com/office/drawing/2016/5/10/chartex" xmlns:cx5="http://schemas.microsoft.com/office/drawing/2016/5/11/chartex" xmlns:cx6="http://schemas.microsoft.com/office/drawing/2016/5/12/chartex" xmlns:cx7="http://schemas.microsoft.com/office/drawing/2016/5/13/chartex" xmlns:cx8="http://schemas.microsoft.com/office/drawing/2016/5/14/chartex" xmlns:mc="http://schemas.openxmlformats.org/markup-compatibility/2006" xmlns:aink="http://schemas.microsoft.com/office/drawing/2016/ink" xmlns:am3d="http://schemas.microsoft.com/office/drawing/2017/model3d" xmlns:o="urn:schemas-microsoft-com:office:office" xmlns:r="http://schemas.openxmlformats.org/officeDocument/2006/relationships" xmlns:m="http://schemas.openxmlformats.org/officeDocument/2006/math" xmlns:v="urn:schemas-microsoft-com:vml" xmlns:wp14="http://schemas.microsoft.com/office/word/2010/wordprocessingDrawing" xmlns:wp="http://schemas.openxmlformats.org/drawingml/2006/wordprocessingDrawing" xmlns:w10="urn:schemas-microsoft-com:office:word" xmlns:w="http://schemas.openxmlformats.org/wordprocessingml/2006/main" xmlns:w14="http://schemas.microsoft.com/office/word/2010/wordml" xmlns:w15="http://schemas.microsoft.com/office/word/2012/wordml" xmlns:w16cex="http://schemas.microsoft.com/office/word/2018/wordml/cex" xmlns:w16cid="http://schemas.microsoft.com/office/word/2016/wordml/cid" xmlns:w16="http://schemas.microsoft.com/office/word/2018/wordml" xmlns:w16se="http://schemas.microsoft.com/office/word/2015/wordml/symex" xmlns:wpg="http://schemas.microsoft.com/office/word/2010/wordprocessingGroup" xmlns:wpi="http://schemas.microsoft.com/office/word/2010/wordprocessingInk" xmlns:wne="http://schemas.microsoft.com/office/word/2006/wordml" xmlns:wps="http://schemas.microsoft.com/office/word/2010/wordprocessingShape" mc:Ignorable="w14 w15 w16se w16cid w16 w16cex wp14">
   <w:p>
     <w:pPr>
-      <w:pStyle w:val="Koptekst"/>
+      <w:pStyle w:val="Header"/>
     </w:pPr>
   </w:p>
 </w:hdr>
@@ -2432,7 +2467,7 @@
 <w:hdr xmlns:wpc="http://schemas.microsoft.com/office/word/2010/wordprocessingCanvas" xmlns:cx="http://schemas.microsoft.com/office/drawing/2014/chartex" xmlns:cx1="http://schemas.microsoft.com/office/drawing/2015/9/8/chartex" xmlns:cx2="http://schemas.microsoft.com/office/drawing/2015/10/21/chartex" xmlns:cx3="http://schemas.microsoft.com/office/drawing/2016/5/9/chartex" xmlns:cx4="http://schemas.microsoft.com/office/drawing/2016/5/10/chartex" xmlns:cx5="http://schemas.microsoft.com/office/drawing/2016/5/11/chartex" xmlns:cx6="http://schemas.microsoft.com/office/drawing/2016/5/12/chartex" xmlns:cx7="http://schemas.microsoft.com/office/drawing/2016/5/13/chartex" xmlns:cx8="http://schemas.microsoft.com/office/drawing/2016/5/14/chartex" xmlns:mc="http://schemas.openxmlformats.org/markup-compatibility/2006" xmlns:aink="http://schemas.microsoft.com/office/drawing/2016/ink" xmlns:am3d="http://schemas.microsoft.com/office/drawing/2017/model3d" xmlns:o="urn:schemas-microsoft-com:office:office" xmlns:r="http://schemas.openxmlformats.org/officeDocument/2006/relationships" xmlns:m="http://schemas.openxmlformats.org/officeDocument/2006/math" xmlns:v="urn:schemas-microsoft-com:vml" xmlns:wp14="http://schemas.microsoft.com/office/word/2010/wordprocessingDrawing" xmlns:wp="http://schemas.openxmlformats.org/drawingml/2006/wordprocessingDrawing" xmlns:w10="urn:schemas-microsoft-com:office:word" xmlns:w="http://schemas.openxmlformats.org/wordprocessingml/2006/main" xmlns:w14="http://schemas.microsoft.com/office/word/2010/wordml" xmlns:w15="http://schemas.microsoft.com/office/word/2012/wordml" xmlns:w16cex="http://schemas.microsoft.com/office/word/2018/wordml/cex" xmlns:w16cid="http://schemas.microsoft.com/office/word/2016/wordml/cid" xmlns:w16="http://schemas.microsoft.com/office/word/2018/wordml" xmlns:w16se="http://schemas.microsoft.com/office/word/2015/wordml/symex" xmlns:wpg="http://schemas.microsoft.com/office/word/2010/wordprocessingGroup" xmlns:wpi="http://schemas.microsoft.com/office/word/2010/wordprocessingInk" xmlns:wne="http://schemas.microsoft.com/office/word/2006/wordml" xmlns:wps="http://schemas.microsoft.com/office/word/2010/wordprocessingShape" mc:Ignorable="w14 w15 w16se w16cid w16 w16cex wp14">
   <w:p>
     <w:pPr>
-      <w:pStyle w:val="Koptekst"/>
+      <w:pStyle w:val="Header"/>
     </w:pPr>
   </w:p>
 </w:hdr>
@@ -2442,7 +2477,7 @@
 <w:hdr xmlns:wpc="http://schemas.microsoft.com/office/word/2010/wordprocessingCanvas" xmlns:cx="http://schemas.microsoft.com/office/drawing/2014/chartex" xmlns:cx1="http://schemas.microsoft.com/office/drawing/2015/9/8/chartex" xmlns:cx2="http://schemas.microsoft.com/office/drawing/2015/10/21/chartex" xmlns:cx3="http://schemas.microsoft.com/office/drawing/2016/5/9/chartex" xmlns:cx4="http://schemas.microsoft.com/office/drawing/2016/5/10/chartex" xmlns:cx5="http://schemas.microsoft.com/office/drawing/2016/5/11/chartex" xmlns:cx6="http://schemas.microsoft.com/office/drawing/2016/5/12/chartex" xmlns:cx7="http://schemas.microsoft.com/office/drawing/2016/5/13/chartex" xmlns:cx8="http://schemas.microsoft.com/office/drawing/2016/5/14/chartex" xmlns:mc="http://schemas.openxmlformats.org/markup-compatibility/2006" xmlns:aink="http://schemas.microsoft.com/office/drawing/2016/ink" xmlns:am3d="http://schemas.microsoft.com/office/drawing/2017/model3d" xmlns:o="urn:schemas-microsoft-com:office:office" xmlns:r="http://schemas.openxmlformats.org/officeDocument/2006/relationships" xmlns:m="http://schemas.openxmlformats.org/officeDocument/2006/math" xmlns:v="urn:schemas-microsoft-com:vml" xmlns:wp14="http://schemas.microsoft.com/office/word/2010/wordprocessingDrawing" xmlns:wp="http://schemas.openxmlformats.org/drawingml/2006/wordprocessingDrawing" xmlns:w10="urn:schemas-microsoft-com:office:word" xmlns:w="http://schemas.openxmlformats.org/wordprocessingml/2006/main" xmlns:w14="http://schemas.microsoft.com/office/word/2010/wordml" xmlns:w15="http://schemas.microsoft.com/office/word/2012/wordml" xmlns:w16cex="http://schemas.microsoft.com/office/word/2018/wordml/cex" xmlns:w16cid="http://schemas.microsoft.com/office/word/2016/wordml/cid" xmlns:w16="http://schemas.microsoft.com/office/word/2018/wordml" xmlns:w16se="http://schemas.microsoft.com/office/word/2015/wordml/symex" xmlns:wpg="http://schemas.microsoft.com/office/word/2010/wordprocessingGroup" xmlns:wpi="http://schemas.microsoft.com/office/word/2010/wordprocessingInk" xmlns:wne="http://schemas.microsoft.com/office/word/2006/wordml" xmlns:wps="http://schemas.microsoft.com/office/word/2010/wordprocessingShape" mc:Ignorable="w14 w15 w16se w16cid w16 w16cex wp14">
   <w:p>
     <w:pPr>
-      <w:pStyle w:val="Koptekst"/>
+      <w:pStyle w:val="Header"/>
     </w:pPr>
     <w:r>
       <w:rPr>
@@ -2650,7 +2685,7 @@
 <w:hdr xmlns:wpc="http://schemas.microsoft.com/office/word/2010/wordprocessingCanvas" xmlns:cx="http://schemas.microsoft.com/office/drawing/2014/chartex" xmlns:cx1="http://schemas.microsoft.com/office/drawing/2015/9/8/chartex" xmlns:cx2="http://schemas.microsoft.com/office/drawing/2015/10/21/chartex" xmlns:cx3="http://schemas.microsoft.com/office/drawing/2016/5/9/chartex" xmlns:cx4="http://schemas.microsoft.com/office/drawing/2016/5/10/chartex" xmlns:cx5="http://schemas.microsoft.com/office/drawing/2016/5/11/chartex" xmlns:cx6="http://schemas.microsoft.com/office/drawing/2016/5/12/chartex" xmlns:cx7="http://schemas.microsoft.com/office/drawing/2016/5/13/chartex" xmlns:cx8="http://schemas.microsoft.com/office/drawing/2016/5/14/chartex" xmlns:mc="http://schemas.openxmlformats.org/markup-compatibility/2006" xmlns:aink="http://schemas.microsoft.com/office/drawing/2016/ink" xmlns:am3d="http://schemas.microsoft.com/office/drawing/2017/model3d" xmlns:o="urn:schemas-microsoft-com:office:office" xmlns:r="http://schemas.openxmlformats.org/officeDocument/2006/relationships" xmlns:m="http://schemas.openxmlformats.org/officeDocument/2006/math" xmlns:v="urn:schemas-microsoft-com:vml" xmlns:wp14="http://schemas.microsoft.com/office/word/2010/wordprocessingDrawing" xmlns:wp="http://schemas.openxmlformats.org/drawingml/2006/wordprocessingDrawing" xmlns:w10="urn:schemas-microsoft-com:office:word" xmlns:w="http://schemas.openxmlformats.org/wordprocessingml/2006/main" xmlns:w14="http://schemas.microsoft.com/office/word/2010/wordml" xmlns:w15="http://schemas.microsoft.com/office/word/2012/wordml" xmlns:w16cex="http://schemas.microsoft.com/office/word/2018/wordml/cex" xmlns:w16cid="http://schemas.microsoft.com/office/word/2016/wordml/cid" xmlns:w16="http://schemas.microsoft.com/office/word/2018/wordml" xmlns:w16se="http://schemas.microsoft.com/office/word/2015/wordml/symex" xmlns:wpg="http://schemas.microsoft.com/office/word/2010/wordprocessingGroup" xmlns:wpi="http://schemas.microsoft.com/office/word/2010/wordprocessingInk" xmlns:wne="http://schemas.microsoft.com/office/word/2006/wordml" xmlns:wps="http://schemas.microsoft.com/office/word/2010/wordprocessingShape" mc:Ignorable="w14 w15 w16se w16cid w16 w16cex wp14">
   <w:p>
     <w:pPr>
-      <w:pStyle w:val="Koptekst"/>
+      <w:pStyle w:val="Header"/>
     </w:pPr>
   </w:p>
 </w:hdr>
@@ -6607,7 +6642,7 @@
     <w:lsdException w:name="Unresolved Mention" w:semiHidden="1" w:unhideWhenUsed="1"/>
     <w:lsdException w:name="Smart Link" w:semiHidden="1" w:unhideWhenUsed="1"/>
   </w:latentStyles>
-  <w:style w:type="paragraph" w:default="1" w:styleId="Standaard">
+  <w:style w:type="paragraph" w:default="1" w:styleId="Normal">
     <w:name w:val="Normal"/>
     <w:qFormat/>
     <w:rsid w:val="001C3DF9"/>
@@ -6615,12 +6650,12 @@
       <w:sz w:val="20"/>
     </w:rPr>
   </w:style>
-  <w:style w:type="paragraph" w:styleId="Kop1">
+  <w:style w:type="paragraph" w:styleId="Heading1">
     <w:name w:val="heading 1"/>
     <w:aliases w:val="Subtitel 2"/>
-    <w:basedOn w:val="Standaard"/>
-    <w:next w:val="Standaard"/>
-    <w:link w:val="Kop1Char"/>
+    <w:basedOn w:val="Normal"/>
+    <w:next w:val="Normal"/>
+    <w:link w:val="Heading1Char"/>
     <w:uiPriority w:val="9"/>
     <w:qFormat/>
     <w:rsid w:val="001C3DF9"/>
@@ -6636,12 +6671,12 @@
       <w:szCs w:val="32"/>
     </w:rPr>
   </w:style>
-  <w:style w:type="paragraph" w:styleId="Kop2">
+  <w:style w:type="paragraph" w:styleId="Heading2">
     <w:name w:val="heading 2"/>
     <w:aliases w:val="Grote titel"/>
-    <w:basedOn w:val="Standaard"/>
-    <w:next w:val="Standaard"/>
-    <w:link w:val="Kop2Char"/>
+    <w:basedOn w:val="Normal"/>
+    <w:next w:val="Normal"/>
+    <w:link w:val="Heading2Char"/>
     <w:uiPriority w:val="9"/>
     <w:unhideWhenUsed/>
     <w:qFormat/>
@@ -6662,12 +6697,12 @@
       <w:szCs w:val="26"/>
     </w:rPr>
   </w:style>
-  <w:style w:type="paragraph" w:styleId="Kop3">
+  <w:style w:type="paragraph" w:styleId="Heading3">
     <w:name w:val="heading 3"/>
     <w:aliases w:val="Subtitel"/>
-    <w:basedOn w:val="Standaard"/>
-    <w:next w:val="Standaard"/>
-    <w:link w:val="Kop3Char"/>
+    <w:basedOn w:val="Normal"/>
+    <w:next w:val="Normal"/>
+    <w:link w:val="Heading3Char"/>
     <w:uiPriority w:val="9"/>
     <w:unhideWhenUsed/>
     <w:qFormat/>
@@ -6686,13 +6721,13 @@
       <w:lang w:val="nl-NL"/>
     </w:rPr>
   </w:style>
-  <w:style w:type="character" w:default="1" w:styleId="Standaardalinea-lettertype">
+  <w:style w:type="character" w:default="1" w:styleId="DefaultParagraphFont">
     <w:name w:val="Default Paragraph Font"/>
     <w:uiPriority w:val="1"/>
     <w:semiHidden/>
     <w:unhideWhenUsed/>
   </w:style>
-  <w:style w:type="table" w:default="1" w:styleId="Standaardtabel">
+  <w:style w:type="table" w:default="1" w:styleId="TableNormal">
     <w:name w:val="Normal Table"/>
     <w:uiPriority w:val="99"/>
     <w:semiHidden/>
@@ -6707,17 +6742,17 @@
       </w:tblCellMar>
     </w:tblPr>
   </w:style>
-  <w:style w:type="numbering" w:default="1" w:styleId="Geenlijst">
+  <w:style w:type="numbering" w:default="1" w:styleId="NoList">
     <w:name w:val="No List"/>
     <w:uiPriority w:val="99"/>
     <w:semiHidden/>
     <w:unhideWhenUsed/>
   </w:style>
-  <w:style w:type="character" w:customStyle="1" w:styleId="Kop1Char">
-    <w:name w:val="Kop 1 Char"/>
+  <w:style w:type="character" w:customStyle="1" w:styleId="Heading1Char">
+    <w:name w:val="Heading 1 Char"/>
     <w:aliases w:val="Subtitel 2 Char"/>
-    <w:basedOn w:val="Standaardalinea-lettertype"/>
-    <w:link w:val="Kop1"/>
+    <w:basedOn w:val="DefaultParagraphFont"/>
+    <w:link w:val="Heading1"/>
     <w:uiPriority w:val="9"/>
     <w:rsid w:val="001C3DF9"/>
     <w:rPr>
@@ -6728,11 +6763,11 @@
       <w:szCs w:val="32"/>
     </w:rPr>
   </w:style>
-  <w:style w:type="character" w:customStyle="1" w:styleId="Kop2Char">
-    <w:name w:val="Kop 2 Char"/>
+  <w:style w:type="character" w:customStyle="1" w:styleId="Heading2Char">
+    <w:name w:val="Heading 2 Char"/>
     <w:aliases w:val="Grote titel Char"/>
-    <w:basedOn w:val="Standaardalinea-lettertype"/>
-    <w:link w:val="Kop2"/>
+    <w:basedOn w:val="DefaultParagraphFont"/>
+    <w:link w:val="Heading2"/>
     <w:uiPriority w:val="9"/>
     <w:rsid w:val="001C3DF9"/>
     <w:rPr>
@@ -6742,11 +6777,11 @@
       <w:szCs w:val="26"/>
     </w:rPr>
   </w:style>
-  <w:style w:type="character" w:customStyle="1" w:styleId="Kop3Char">
-    <w:name w:val="Kop 3 Char"/>
+  <w:style w:type="character" w:customStyle="1" w:styleId="Heading3Char">
+    <w:name w:val="Heading 3 Char"/>
     <w:aliases w:val="Subtitel Char"/>
-    <w:basedOn w:val="Standaardalinea-lettertype"/>
-    <w:link w:val="Kop3"/>
+    <w:basedOn w:val="DefaultParagraphFont"/>
+    <w:link w:val="Heading3"/>
     <w:uiPriority w:val="9"/>
     <w:rsid w:val="001C3DF9"/>
     <w:rPr>
@@ -6757,9 +6792,9 @@
       <w:lang w:val="nl-NL"/>
     </w:rPr>
   </w:style>
-  <w:style w:type="paragraph" w:styleId="Lijstalinea">
+  <w:style w:type="paragraph" w:styleId="ListParagraph">
     <w:name w:val="List Paragraph"/>
-    <w:basedOn w:val="Standaard"/>
+    <w:basedOn w:val="Normal"/>
     <w:uiPriority w:val="34"/>
     <w:qFormat/>
     <w:rsid w:val="003023DC"/>
@@ -6768,9 +6803,9 @@
       <w:contextualSpacing/>
     </w:pPr>
   </w:style>
-  <w:style w:type="table" w:styleId="Tabelraster">
+  <w:style w:type="table" w:styleId="TableGrid">
     <w:name w:val="Table Grid"/>
-    <w:basedOn w:val="Standaardtabel"/>
+    <w:basedOn w:val="TableNormal"/>
     <w:uiPriority w:val="39"/>
     <w:rsid w:val="004D4F16"/>
     <w:tblPr>
@@ -6784,15 +6819,15 @@
       </w:tblBorders>
     </w:tblPr>
   </w:style>
-  <w:style w:type="paragraph" w:styleId="Geenafstand">
+  <w:style w:type="paragraph" w:styleId="NoSpacing">
     <w:name w:val="No Spacing"/>
     <w:uiPriority w:val="1"/>
     <w:rsid w:val="008B620C"/>
   </w:style>
-  <w:style w:type="paragraph" w:styleId="Koptekst">
+  <w:style w:type="paragraph" w:styleId="Header">
     <w:name w:val="header"/>
-    <w:basedOn w:val="Standaard"/>
-    <w:link w:val="KoptekstChar"/>
+    <w:basedOn w:val="Normal"/>
+    <w:link w:val="HeaderChar"/>
     <w:uiPriority w:val="99"/>
     <w:unhideWhenUsed/>
     <w:rsid w:val="005B5C02"/>
@@ -6803,17 +6838,17 @@
       </w:tabs>
     </w:pPr>
   </w:style>
-  <w:style w:type="character" w:customStyle="1" w:styleId="KoptekstChar">
-    <w:name w:val="Koptekst Char"/>
-    <w:basedOn w:val="Standaardalinea-lettertype"/>
-    <w:link w:val="Koptekst"/>
+  <w:style w:type="character" w:customStyle="1" w:styleId="HeaderChar">
+    <w:name w:val="Header Char"/>
+    <w:basedOn w:val="DefaultParagraphFont"/>
+    <w:link w:val="Header"/>
     <w:uiPriority w:val="99"/>
     <w:rsid w:val="005B5C02"/>
   </w:style>
-  <w:style w:type="paragraph" w:styleId="Voettekst">
+  <w:style w:type="paragraph" w:styleId="Footer">
     <w:name w:val="footer"/>
-    <w:basedOn w:val="Standaard"/>
-    <w:link w:val="VoettekstChar"/>
+    <w:basedOn w:val="Normal"/>
+    <w:link w:val="FooterChar"/>
     <w:uiPriority w:val="99"/>
     <w:unhideWhenUsed/>
     <w:rsid w:val="005B5C02"/>
@@ -6824,16 +6859,16 @@
       </w:tabs>
     </w:pPr>
   </w:style>
-  <w:style w:type="character" w:customStyle="1" w:styleId="VoettekstChar">
-    <w:name w:val="Voettekst Char"/>
-    <w:basedOn w:val="Standaardalinea-lettertype"/>
-    <w:link w:val="Voettekst"/>
+  <w:style w:type="character" w:customStyle="1" w:styleId="FooterChar">
+    <w:name w:val="Footer Char"/>
+    <w:basedOn w:val="DefaultParagraphFont"/>
+    <w:link w:val="Footer"/>
     <w:uiPriority w:val="99"/>
     <w:rsid w:val="005B5C02"/>
   </w:style>
   <w:style w:type="character" w:styleId="Hyperlink">
     <w:name w:val="Hyperlink"/>
-    <w:basedOn w:val="Standaardalinea-lettertype"/>
+    <w:basedOn w:val="DefaultParagraphFont"/>
     <w:uiPriority w:val="99"/>
     <w:unhideWhenUsed/>
     <w:rsid w:val="00774475"/>
@@ -6842,9 +6877,9 @@
       <w:u w:val="single"/>
     </w:rPr>
   </w:style>
-  <w:style w:type="character" w:styleId="Verwijzingopmerking">
+  <w:style w:type="character" w:styleId="CommentReference">
     <w:name w:val="annotation reference"/>
-    <w:basedOn w:val="Standaardalinea-lettertype"/>
+    <w:basedOn w:val="DefaultParagraphFont"/>
     <w:uiPriority w:val="99"/>
     <w:semiHidden/>
     <w:unhideWhenUsed/>
@@ -6854,10 +6889,10 @@
       <w:szCs w:val="16"/>
     </w:rPr>
   </w:style>
-  <w:style w:type="paragraph" w:styleId="Tekstopmerking">
+  <w:style w:type="paragraph" w:styleId="CommentText">
     <w:name w:val="annotation text"/>
-    <w:basedOn w:val="Standaard"/>
-    <w:link w:val="TekstopmerkingChar"/>
+    <w:basedOn w:val="Normal"/>
+    <w:link w:val="CommentTextChar"/>
     <w:uiPriority w:val="99"/>
     <w:semiHidden/>
     <w:unhideWhenUsed/>
@@ -6866,10 +6901,10 @@
       <w:szCs w:val="20"/>
     </w:rPr>
   </w:style>
-  <w:style w:type="character" w:customStyle="1" w:styleId="TekstopmerkingChar">
-    <w:name w:val="Tekst opmerking Char"/>
-    <w:basedOn w:val="Standaardalinea-lettertype"/>
-    <w:link w:val="Tekstopmerking"/>
+  <w:style w:type="character" w:customStyle="1" w:styleId="CommentTextChar">
+    <w:name w:val="Comment Text Char"/>
+    <w:basedOn w:val="DefaultParagraphFont"/>
+    <w:link w:val="CommentText"/>
     <w:uiPriority w:val="99"/>
     <w:semiHidden/>
     <w:rsid w:val="00814520"/>
@@ -6878,11 +6913,11 @@
       <w:szCs w:val="20"/>
     </w:rPr>
   </w:style>
-  <w:style w:type="paragraph" w:styleId="Onderwerpvanopmerking">
+  <w:style w:type="paragraph" w:styleId="CommentSubject">
     <w:name w:val="annotation subject"/>
-    <w:basedOn w:val="Tekstopmerking"/>
-    <w:next w:val="Tekstopmerking"/>
-    <w:link w:val="OnderwerpvanopmerkingChar"/>
+    <w:basedOn w:val="CommentText"/>
+    <w:next w:val="CommentText"/>
+    <w:link w:val="CommentSubjectChar"/>
     <w:uiPriority w:val="99"/>
     <w:semiHidden/>
     <w:unhideWhenUsed/>
@@ -6892,10 +6927,10 @@
       <w:bCs/>
     </w:rPr>
   </w:style>
-  <w:style w:type="character" w:customStyle="1" w:styleId="OnderwerpvanopmerkingChar">
-    <w:name w:val="Onderwerp van opmerking Char"/>
-    <w:basedOn w:val="TekstopmerkingChar"/>
-    <w:link w:val="Onderwerpvanopmerking"/>
+  <w:style w:type="character" w:customStyle="1" w:styleId="CommentSubjectChar">
+    <w:name w:val="Comment Subject Char"/>
+    <w:basedOn w:val="CommentTextChar"/>
+    <w:link w:val="CommentSubject"/>
     <w:uiPriority w:val="99"/>
     <w:semiHidden/>
     <w:rsid w:val="00814520"/>
@@ -6906,10 +6941,10 @@
       <w:szCs w:val="20"/>
     </w:rPr>
   </w:style>
-  <w:style w:type="paragraph" w:styleId="Ballontekst">
+  <w:style w:type="paragraph" w:styleId="BalloonText">
     <w:name w:val="Balloon Text"/>
-    <w:basedOn w:val="Standaard"/>
-    <w:link w:val="BallontekstChar"/>
+    <w:basedOn w:val="Normal"/>
+    <w:link w:val="BalloonTextChar"/>
     <w:uiPriority w:val="99"/>
     <w:semiHidden/>
     <w:unhideWhenUsed/>
@@ -6920,10 +6955,10 @@
       <w:szCs w:val="18"/>
     </w:rPr>
   </w:style>
-  <w:style w:type="character" w:customStyle="1" w:styleId="BallontekstChar">
-    <w:name w:val="Ballontekst Char"/>
-    <w:basedOn w:val="Standaardalinea-lettertype"/>
-    <w:link w:val="Ballontekst"/>
+  <w:style w:type="character" w:customStyle="1" w:styleId="BalloonTextChar">
+    <w:name w:val="Balloon Text Char"/>
+    <w:basedOn w:val="DefaultParagraphFont"/>
+    <w:link w:val="BalloonText"/>
     <w:uiPriority w:val="99"/>
     <w:semiHidden/>
     <w:rsid w:val="00814520"/>
@@ -6933,10 +6968,10 @@
       <w:szCs w:val="18"/>
     </w:rPr>
   </w:style>
-  <w:style w:type="paragraph" w:styleId="Voetnoottekst">
+  <w:style w:type="paragraph" w:styleId="FootnoteText">
     <w:name w:val="footnote text"/>
-    <w:basedOn w:val="Standaard"/>
-    <w:link w:val="VoetnoottekstChar"/>
+    <w:basedOn w:val="Normal"/>
+    <w:link w:val="FootnoteTextChar"/>
     <w:uiPriority w:val="99"/>
     <w:unhideWhenUsed/>
     <w:qFormat/>
@@ -6947,10 +6982,10 @@
       <w:szCs w:val="24"/>
     </w:rPr>
   </w:style>
-  <w:style w:type="character" w:customStyle="1" w:styleId="VoetnoottekstChar">
-    <w:name w:val="Voetnoottekst Char"/>
-    <w:basedOn w:val="Standaardalinea-lettertype"/>
-    <w:link w:val="Voetnoottekst"/>
+  <w:style w:type="character" w:customStyle="1" w:styleId="FootnoteTextChar">
+    <w:name w:val="Footnote Text Char"/>
+    <w:basedOn w:val="DefaultParagraphFont"/>
+    <w:link w:val="FootnoteText"/>
     <w:uiPriority w:val="99"/>
     <w:rsid w:val="009F2197"/>
     <w:rPr>
@@ -6959,9 +6994,9 @@
       <w:szCs w:val="24"/>
     </w:rPr>
   </w:style>
-  <w:style w:type="character" w:styleId="Voetnootmarkering">
+  <w:style w:type="character" w:styleId="FootnoteReference">
     <w:name w:val="footnote reference"/>
-    <w:basedOn w:val="Standaardalinea-lettertype"/>
+    <w:basedOn w:val="DefaultParagraphFont"/>
     <w:uiPriority w:val="99"/>
     <w:unhideWhenUsed/>
     <w:rsid w:val="002B516C"/>
@@ -6969,9 +7004,9 @@
       <w:vertAlign w:val="superscript"/>
     </w:rPr>
   </w:style>
-  <w:style w:type="character" w:styleId="Zwaar">
+  <w:style w:type="character" w:styleId="Strong">
     <w:name w:val="Strong"/>
-    <w:basedOn w:val="Standaardalinea-lettertype"/>
+    <w:basedOn w:val="DefaultParagraphFont"/>
     <w:uiPriority w:val="22"/>
     <w:rsid w:val="009B48FD"/>
     <w:rPr>
@@ -6997,7 +7032,7 @@
   </w:style>
   <w:style w:type="table" w:customStyle="1" w:styleId="Lijsttabel4-Accent11">
     <w:name w:val="Lijsttabel 4 - Accent 11"/>
-    <w:basedOn w:val="Standaardtabel"/>
+    <w:basedOn w:val="TableNormal"/>
     <w:uiPriority w:val="49"/>
     <w:rsid w:val="00BD6EFB"/>
     <w:rPr>
@@ -7069,12 +7104,12 @@
       </w:tcPr>
     </w:tblStylePr>
   </w:style>
-  <w:style w:type="paragraph" w:styleId="Titel">
+  <w:style w:type="paragraph" w:styleId="Title">
     <w:name w:val="Title"/>
     <w:aliases w:val="Kleine titel"/>
-    <w:basedOn w:val="Standaard"/>
-    <w:next w:val="Standaard"/>
-    <w:link w:val="TitelChar"/>
+    <w:basedOn w:val="Normal"/>
+    <w:next w:val="Normal"/>
+    <w:link w:val="TitleChar"/>
     <w:uiPriority w:val="10"/>
     <w:qFormat/>
     <w:rsid w:val="001C3DF9"/>
@@ -7089,11 +7124,11 @@
       <w:szCs w:val="56"/>
     </w:rPr>
   </w:style>
-  <w:style w:type="character" w:customStyle="1" w:styleId="TitelChar">
-    <w:name w:val="Titel Char"/>
+  <w:style w:type="character" w:customStyle="1" w:styleId="TitleChar">
+    <w:name w:val="Title Char"/>
     <w:aliases w:val="Kleine titel Char"/>
-    <w:basedOn w:val="Standaardalinea-lettertype"/>
-    <w:link w:val="Titel"/>
+    <w:basedOn w:val="DefaultParagraphFont"/>
+    <w:link w:val="Title"/>
     <w:uiPriority w:val="10"/>
     <w:rsid w:val="001C3DF9"/>
     <w:rPr>
@@ -7105,9 +7140,9 @@
       <w:szCs w:val="56"/>
     </w:rPr>
   </w:style>
-  <w:style w:type="table" w:styleId="Rastertabel1licht-Accent1">
+  <w:style w:type="table" w:styleId="GridTable1Light-Accent1">
     <w:name w:val="Grid Table 1 Light Accent 1"/>
-    <w:basedOn w:val="Standaardtabel"/>
+    <w:basedOn w:val="TableNormal"/>
     <w:uiPriority w:val="46"/>
     <w:rsid w:val="005571C9"/>
     <w:tblPr>
@@ -7159,10 +7194,10 @@
       </w:rPr>
     </w:tblStylePr>
   </w:style>
-  <w:style w:type="paragraph" w:styleId="Eindnoottekst">
+  <w:style w:type="paragraph" w:styleId="EndnoteText">
     <w:name w:val="endnote text"/>
-    <w:basedOn w:val="Standaard"/>
-    <w:link w:val="EindnoottekstChar"/>
+    <w:basedOn w:val="Normal"/>
+    <w:link w:val="EndnoteTextChar"/>
     <w:uiPriority w:val="99"/>
     <w:semiHidden/>
     <w:unhideWhenUsed/>
@@ -7171,10 +7206,10 @@
       <w:szCs w:val="20"/>
     </w:rPr>
   </w:style>
-  <w:style w:type="character" w:customStyle="1" w:styleId="EindnoottekstChar">
-    <w:name w:val="Eindnoottekst Char"/>
-    <w:basedOn w:val="Standaardalinea-lettertype"/>
-    <w:link w:val="Eindnoottekst"/>
+  <w:style w:type="character" w:customStyle="1" w:styleId="EndnoteTextChar">
+    <w:name w:val="Endnote Text Char"/>
+    <w:basedOn w:val="DefaultParagraphFont"/>
+    <w:link w:val="EndnoteText"/>
     <w:uiPriority w:val="99"/>
     <w:semiHidden/>
     <w:rsid w:val="00CB22D4"/>
@@ -7183,9 +7218,9 @@
       <w:szCs w:val="20"/>
     </w:rPr>
   </w:style>
-  <w:style w:type="character" w:styleId="Eindnootmarkering">
+  <w:style w:type="character" w:styleId="EndnoteReference">
     <w:name w:val="endnote reference"/>
-    <w:basedOn w:val="Standaardalinea-lettertype"/>
+    <w:basedOn w:val="DefaultParagraphFont"/>
     <w:uiPriority w:val="99"/>
     <w:semiHidden/>
     <w:unhideWhenUsed/>
@@ -7194,9 +7229,9 @@
       <w:vertAlign w:val="superscript"/>
     </w:rPr>
   </w:style>
-  <w:style w:type="character" w:styleId="Onopgelostemelding">
+  <w:style w:type="character" w:styleId="UnresolvedMention">
     <w:name w:val="Unresolved Mention"/>
-    <w:basedOn w:val="Standaardalinea-lettertype"/>
+    <w:basedOn w:val="DefaultParagraphFont"/>
     <w:uiPriority w:val="99"/>
     <w:semiHidden/>
     <w:unhideWhenUsed/>
@@ -7563,12 +7598,7 @@
 </file>
 
 <file path=customXml/item2.xml><?xml version="1.0" encoding="utf-8"?>
-<?mso-contentType ?>
-<FormTemplates xmlns="http://schemas.microsoft.com/sharepoint/v3/contenttype/forms">
-  <Display>DocumentLibraryForm</Display>
-  <Edit>DocumentLibraryForm</Edit>
-  <New>DocumentLibraryForm</New>
-</FormTemplates>
+<b:Sources xmlns:b="http://schemas.openxmlformats.org/officeDocument/2006/bibliography" xmlns="http://schemas.openxmlformats.org/officeDocument/2006/bibliography" SelectedStyle="/APA.XSL" StyleName="APA"/>
 </file>
 
 <file path=customXml/item3.xml><?xml version="1.0" encoding="utf-8"?>
@@ -7578,7 +7608,12 @@
 </file>
 
 <file path=customXml/item4.xml><?xml version="1.0" encoding="utf-8"?>
-<b:Sources xmlns:b="http://schemas.openxmlformats.org/officeDocument/2006/bibliography" xmlns="http://schemas.openxmlformats.org/officeDocument/2006/bibliography" SelectedStyle="/APA.XSL" StyleName="APA"/>
+<?mso-contentType ?>
+<FormTemplates xmlns="http://schemas.microsoft.com/sharepoint/v3/contenttype/forms">
+  <Display>DocumentLibraryForm</Display>
+  <Edit>DocumentLibraryForm</Edit>
+  <New>DocumentLibraryForm</New>
+</FormTemplates>
 </file>
 
 <file path=customXml/itemProps1.xml><?xml version="1.0" encoding="utf-8"?>
@@ -7600,9 +7635,9 @@
 </file>
 
 <file path=customXml/itemProps2.xml><?xml version="1.0" encoding="utf-8"?>
-<ds:datastoreItem xmlns:ds="http://schemas.openxmlformats.org/officeDocument/2006/customXml" ds:itemID="{7F113734-79F7-40EA-88EB-A1762DB83BB0}">
+<ds:datastoreItem xmlns:ds="http://schemas.openxmlformats.org/officeDocument/2006/customXml" ds:itemID="{78D1ADC5-8CA9-CE4F-97E2-58376D8F7BF0}">
   <ds:schemaRefs>
-    <ds:schemaRef ds:uri="http://schemas.microsoft.com/sharepoint/v3/contenttype/forms"/>
+    <ds:schemaRef ds:uri="http://schemas.openxmlformats.org/officeDocument/2006/bibliography"/>
   </ds:schemaRefs>
 </ds:datastoreItem>
 </file>
@@ -7617,9 +7652,9 @@
 </file>
 
 <file path=customXml/itemProps4.xml><?xml version="1.0" encoding="utf-8"?>
-<ds:datastoreItem xmlns:ds="http://schemas.openxmlformats.org/officeDocument/2006/customXml" ds:itemID="{78D1ADC5-8CA9-CE4F-97E2-58376D8F7BF0}">
+<ds:datastoreItem xmlns:ds="http://schemas.openxmlformats.org/officeDocument/2006/customXml" ds:itemID="{7F113734-79F7-40EA-88EB-A1762DB83BB0}">
   <ds:schemaRefs>
-    <ds:schemaRef ds:uri="http://schemas.openxmlformats.org/officeDocument/2006/bibliography"/>
+    <ds:schemaRef ds:uri="http://schemas.microsoft.com/sharepoint/v3/contenttype/forms"/>
   </ds:schemaRefs>
 </ds:datastoreItem>
 </file>
</xml_diff>